<commit_message>
24-11-13, Dewey Human nature artikel aangevuld
</commit_message>
<xml_diff>
--- a/DeweyBooks/HumanNature.docx
+++ b/DeweyBooks/HumanNature.docx
@@ -11,7 +11,7 @@
           <w:iCs/>
           <w:sz w:val="32"/>
           <w:szCs w:val="32"/>
-          <w:lang w:val="en-US"/>
+          <w:lang w:val="nl-NL"/>
         </w:rPr>
       </w:pPr>
       <w:r>
@@ -21,54 +21,17 @@
           <w:iCs/>
           <w:sz w:val="32"/>
           <w:szCs w:val="32"/>
-          <w:lang w:val="en-US"/>
-        </w:rPr>
-        <w:t xml:space="preserve">De </w:t>
-      </w:r>
-      <w:proofErr w:type="spellStart"/>
-      <w:r>
-        <w:rPr>
-          <w:rFonts w:ascii="Courier New" w:hAnsi="Courier New" w:cs="Courier New"/>
-          <w:i/>
-          <w:iCs/>
-          <w:sz w:val="32"/>
-          <w:szCs w:val="32"/>
-          <w:lang w:val="en-US"/>
-        </w:rPr>
-        <w:t>macht</w:t>
-      </w:r>
-      <w:proofErr w:type="spellEnd"/>
-      <w:r>
-        <w:rPr>
-          <w:rFonts w:ascii="Courier New" w:hAnsi="Courier New" w:cs="Courier New"/>
-          <w:i/>
-          <w:iCs/>
-          <w:sz w:val="32"/>
-          <w:szCs w:val="32"/>
-          <w:lang w:val="en-US"/>
-        </w:rPr>
-        <w:t xml:space="preserve"> van de </w:t>
-      </w:r>
-      <w:proofErr w:type="spellStart"/>
-      <w:r>
-        <w:rPr>
-          <w:rFonts w:ascii="Courier New" w:hAnsi="Courier New" w:cs="Courier New"/>
-          <w:i/>
-          <w:iCs/>
-          <w:sz w:val="32"/>
-          <w:szCs w:val="32"/>
-          <w:lang w:val="en-US"/>
-        </w:rPr>
-        <w:t>gewoonte</w:t>
-      </w:r>
-      <w:proofErr w:type="spellEnd"/>
+          <w:lang w:val="nl-NL"/>
+        </w:rPr>
+        <w:t>De macht van de gewoonte</w:t>
+      </w:r>
     </w:p>
     <w:p>
       <w:pPr>
         <w:spacing w:line="360" w:lineRule="auto"/>
         <w:rPr>
           <w:rFonts w:ascii="Courier New" w:hAnsi="Courier New" w:cs="Courier New"/>
-          <w:lang w:val="en-US"/>
+          <w:lang w:val="nl-NL"/>
         </w:rPr>
       </w:pPr>
     </w:p>
@@ -77,7 +40,7 @@
         <w:spacing w:line="360" w:lineRule="auto"/>
         <w:rPr>
           <w:rFonts w:ascii="Courier New" w:hAnsi="Courier New" w:cs="Courier New"/>
-          <w:lang w:val="en-US"/>
+          <w:lang w:val="nl-NL"/>
         </w:rPr>
       </w:pPr>
     </w:p>
@@ -124,23 +87,35 @@
           <w:rFonts w:ascii="Courier New" w:hAnsi="Courier New" w:cs="Courier New"/>
           <w:lang w:val="nl-NL"/>
         </w:rPr>
-        <w:t xml:space="preserve"> op uitnodiging van de </w:t>
-      </w:r>
-      <w:proofErr w:type="spellStart"/>
-      <w:r>
-        <w:rPr>
-          <w:rFonts w:ascii="Courier New" w:hAnsi="Courier New" w:cs="Courier New"/>
-          <w:lang w:val="nl-NL"/>
-        </w:rPr>
-        <w:t>Leland</w:t>
-      </w:r>
-      <w:proofErr w:type="spellEnd"/>
-      <w:r>
-        <w:rPr>
-          <w:rFonts w:ascii="Courier New" w:hAnsi="Courier New" w:cs="Courier New"/>
-          <w:lang w:val="nl-NL"/>
-        </w:rPr>
-        <w:t xml:space="preserve"> Stanford Junior Universiteit een drietal colleges over menselijk gedrag en bestemming. Die colleges werkt hij uit </w:t>
+        <w:t xml:space="preserve"> op uitnodiging van de Stanford Universiteit drie colleges over menselijk gedrag en bestemming.</w:t>
+      </w:r>
+      <w:r>
+        <w:rPr>
+          <w:rFonts w:ascii="Courier New" w:hAnsi="Courier New" w:cs="Courier New"/>
+          <w:lang w:val="nl-NL"/>
+        </w:rPr>
+        <w:t xml:space="preserve"> </w:t>
+      </w:r>
+      <w:r>
+        <w:rPr>
+          <w:rFonts w:ascii="Courier New" w:hAnsi="Courier New" w:cs="Courier New"/>
+          <w:lang w:val="nl-NL"/>
+        </w:rPr>
+        <w:t>Die colleges werkt hij</w:t>
+      </w:r>
+      <w:r>
+        <w:rPr>
+          <w:rFonts w:ascii="Courier New" w:hAnsi="Courier New" w:cs="Courier New"/>
+          <w:lang w:val="nl-NL"/>
+        </w:rPr>
+        <w:t xml:space="preserve"> </w:t>
+      </w:r>
+      <w:r>
+        <w:rPr>
+          <w:rFonts w:ascii="Courier New" w:hAnsi="Courier New" w:cs="Courier New"/>
+          <w:lang w:val="nl-NL"/>
+        </w:rPr>
+        <w:t xml:space="preserve">uit </w:t>
       </w:r>
       <w:r>
         <w:rPr>
@@ -274,14 +249,79 @@
           <w:rFonts w:ascii="Courier New" w:hAnsi="Courier New" w:cs="Courier New"/>
           <w:lang w:val="nl-NL"/>
         </w:rPr>
-        <w:t xml:space="preserve"> en</w:t>
-      </w:r>
-      <w:r>
-        <w:rPr>
-          <w:rFonts w:ascii="Courier New" w:hAnsi="Courier New" w:cs="Courier New"/>
-          <w:lang w:val="nl-NL"/>
-        </w:rPr>
-        <w:t xml:space="preserve"> voeg</w:t>
+        <w:t xml:space="preserve"> met </w:t>
+      </w:r>
+      <w:r>
+        <w:rPr>
+          <w:rFonts w:ascii="Courier New" w:hAnsi="Courier New" w:cs="Courier New"/>
+          <w:lang w:val="nl-NL"/>
+        </w:rPr>
+        <w:t>een inleiding en conclusie aan toe</w:t>
+      </w:r>
+      <w:r>
+        <w:rPr>
+          <w:rFonts w:ascii="Courier New" w:hAnsi="Courier New" w:cs="Courier New"/>
+          <w:lang w:val="nl-NL"/>
+        </w:rPr>
+        <w:t xml:space="preserve">. Het duurde even omdat </w:t>
+      </w:r>
+      <w:proofErr w:type="spellStart"/>
+      <w:r>
+        <w:rPr>
+          <w:rFonts w:ascii="Courier New" w:hAnsi="Courier New" w:cs="Courier New"/>
+          <w:lang w:val="nl-NL"/>
+        </w:rPr>
+        <w:t>Dewey</w:t>
+      </w:r>
+      <w:proofErr w:type="spellEnd"/>
+      <w:r>
+        <w:rPr>
+          <w:rFonts w:ascii="Courier New" w:hAnsi="Courier New" w:cs="Courier New"/>
+          <w:lang w:val="nl-NL"/>
+        </w:rPr>
+        <w:t xml:space="preserve"> </w:t>
+      </w:r>
+      <w:r>
+        <w:rPr>
+          <w:rFonts w:ascii="Courier New" w:hAnsi="Courier New" w:cs="Courier New"/>
+          <w:lang w:val="nl-NL"/>
+        </w:rPr>
+        <w:t xml:space="preserve">in 1919 voor </w:t>
+      </w:r>
+      <w:r>
+        <w:rPr>
+          <w:rFonts w:ascii="Courier New" w:hAnsi="Courier New" w:cs="Courier New"/>
+          <w:lang w:val="nl-NL"/>
+        </w:rPr>
+        <w:t xml:space="preserve">twee jaar </w:t>
+      </w:r>
+      <w:r>
+        <w:rPr>
+          <w:rFonts w:ascii="Courier New" w:hAnsi="Courier New" w:cs="Courier New"/>
+          <w:lang w:val="nl-NL"/>
+        </w:rPr>
+        <w:t xml:space="preserve">naar </w:t>
+      </w:r>
+      <w:r>
+        <w:rPr>
+          <w:rFonts w:ascii="Courier New" w:hAnsi="Courier New" w:cs="Courier New"/>
+          <w:lang w:val="nl-NL"/>
+        </w:rPr>
+        <w:t xml:space="preserve">Japen en China was. </w:t>
+      </w:r>
+      <w:r>
+        <w:rPr>
+          <w:rFonts w:ascii="Courier New" w:hAnsi="Courier New" w:cs="Courier New"/>
+          <w:lang w:val="nl-NL"/>
+        </w:rPr>
+        <w:t>I</w:t>
+      </w:r>
+      <w:r>
+        <w:rPr>
+          <w:rFonts w:ascii="Courier New" w:hAnsi="Courier New" w:cs="Courier New"/>
+          <w:lang w:val="nl-NL"/>
+        </w:rPr>
+        <w:t>n 1921 rond</w:t>
       </w:r>
       <w:r>
         <w:rPr>
@@ -295,57 +335,6 @@
           <w:rFonts w:ascii="Courier New" w:hAnsi="Courier New" w:cs="Courier New"/>
           <w:lang w:val="nl-NL"/>
         </w:rPr>
-        <w:t xml:space="preserve"> er een inleiding en conclusie aan toe</w:t>
-      </w:r>
-      <w:r>
-        <w:rPr>
-          <w:rFonts w:ascii="Courier New" w:hAnsi="Courier New" w:cs="Courier New"/>
-          <w:lang w:val="nl-NL"/>
-        </w:rPr>
-        <w:t xml:space="preserve">. Het duurde even tot het uitkwam omdat </w:t>
-      </w:r>
-      <w:proofErr w:type="spellStart"/>
-      <w:r>
-        <w:rPr>
-          <w:rFonts w:ascii="Courier New" w:hAnsi="Courier New" w:cs="Courier New"/>
-          <w:lang w:val="nl-NL"/>
-        </w:rPr>
-        <w:t>Dewey</w:t>
-      </w:r>
-      <w:proofErr w:type="spellEnd"/>
-      <w:r>
-        <w:rPr>
-          <w:rFonts w:ascii="Courier New" w:hAnsi="Courier New" w:cs="Courier New"/>
-          <w:lang w:val="nl-NL"/>
-        </w:rPr>
-        <w:t xml:space="preserve"> twee jaar in Japen en China was. </w:t>
-      </w:r>
-      <w:r>
-        <w:rPr>
-          <w:rFonts w:ascii="Courier New" w:hAnsi="Courier New" w:cs="Courier New"/>
-          <w:lang w:val="nl-NL"/>
-        </w:rPr>
-        <w:t>I</w:t>
-      </w:r>
-      <w:r>
-        <w:rPr>
-          <w:rFonts w:ascii="Courier New" w:hAnsi="Courier New" w:cs="Courier New"/>
-          <w:lang w:val="nl-NL"/>
-        </w:rPr>
-        <w:t>n 1921 rond</w:t>
-      </w:r>
-      <w:r>
-        <w:rPr>
-          <w:rFonts w:ascii="Courier New" w:hAnsi="Courier New" w:cs="Courier New"/>
-          <w:lang w:val="nl-NL"/>
-        </w:rPr>
-        <w:t>t</w:t>
-      </w:r>
-      <w:r>
-        <w:rPr>
-          <w:rFonts w:ascii="Courier New" w:hAnsi="Courier New" w:cs="Courier New"/>
-          <w:lang w:val="nl-NL"/>
-        </w:rPr>
         <w:t xml:space="preserve"> hij het af en het </w:t>
       </w:r>
       <w:r>
@@ -367,135 +356,42 @@
           <w:rFonts w:ascii="Courier New" w:hAnsi="Courier New" w:cs="Courier New"/>
           <w:lang w:val="nl-NL"/>
         </w:rPr>
-        <w:t>In het boek geeft hij zijn</w:t>
-      </w:r>
-      <w:r>
-        <w:rPr>
-          <w:rFonts w:ascii="Courier New" w:hAnsi="Courier New" w:cs="Courier New"/>
-          <w:lang w:val="nl-NL"/>
-        </w:rPr>
-        <w:t xml:space="preserve"> kijk op sociale psychologie </w:t>
-      </w:r>
-      <w:r>
-        <w:rPr>
-          <w:rFonts w:ascii="Courier New" w:hAnsi="Courier New" w:cs="Courier New"/>
-          <w:lang w:val="nl-NL"/>
-        </w:rPr>
-        <w:t>en stelt daarin</w:t>
-      </w:r>
-      <w:r>
-        <w:rPr>
-          <w:rFonts w:ascii="Courier New" w:hAnsi="Courier New" w:cs="Courier New"/>
-          <w:lang w:val="nl-NL"/>
-        </w:rPr>
-        <w:t xml:space="preserve"> het begrip gewoonte centraal. </w:t>
-      </w:r>
-      <w:r>
-        <w:rPr>
-          <w:rFonts w:ascii="Courier New" w:hAnsi="Courier New" w:cs="Courier New"/>
-          <w:lang w:val="nl-NL"/>
-        </w:rPr>
-        <w:t>Gewoonte wil hij</w:t>
-      </w:r>
-      <w:r>
-        <w:rPr>
-          <w:rFonts w:ascii="Courier New" w:hAnsi="Courier New" w:cs="Courier New"/>
-          <w:lang w:val="nl-NL"/>
-        </w:rPr>
-        <w:t xml:space="preserve"> begrijpen en </w:t>
-      </w:r>
-      <w:r>
-        <w:rPr>
-          <w:rFonts w:ascii="Courier New" w:hAnsi="Courier New" w:cs="Courier New"/>
-          <w:lang w:val="nl-NL"/>
-        </w:rPr>
-        <w:t xml:space="preserve">daar wil hij </w:t>
-      </w:r>
-      <w:r>
-        <w:rPr>
-          <w:rFonts w:ascii="Courier New" w:hAnsi="Courier New" w:cs="Courier New"/>
-          <w:lang w:val="nl-NL"/>
-        </w:rPr>
-        <w:t xml:space="preserve">meer over kunnen zeggen. </w:t>
-      </w:r>
-      <w:r>
-        <w:rPr>
-          <w:rFonts w:ascii="Courier New" w:hAnsi="Courier New" w:cs="Courier New"/>
-          <w:lang w:val="nl-NL"/>
-        </w:rPr>
-        <w:t xml:space="preserve">In ieder geval </w:t>
-      </w:r>
-      <w:proofErr w:type="spellStart"/>
-      <w:r>
-        <w:rPr>
-          <w:rFonts w:ascii="Courier New" w:hAnsi="Courier New" w:cs="Courier New"/>
-          <w:lang w:val="nl-NL"/>
-        </w:rPr>
-        <w:t>maakthij</w:t>
-      </w:r>
-      <w:proofErr w:type="spellEnd"/>
-      <w:r>
-        <w:rPr>
-          <w:rFonts w:ascii="Courier New" w:hAnsi="Courier New" w:cs="Courier New"/>
-          <w:lang w:val="nl-NL"/>
-        </w:rPr>
-        <w:t xml:space="preserve"> direct duidelijk dat gewoonte</w:t>
-      </w:r>
-      <w:r>
-        <w:rPr>
-          <w:rFonts w:ascii="Courier New" w:hAnsi="Courier New" w:cs="Courier New"/>
-          <w:lang w:val="nl-NL"/>
-        </w:rPr>
-        <w:t xml:space="preserve"> nooit op zichzelf </w:t>
-      </w:r>
-      <w:r>
-        <w:rPr>
-          <w:rFonts w:ascii="Courier New" w:hAnsi="Courier New" w:cs="Courier New"/>
-          <w:lang w:val="nl-NL"/>
-        </w:rPr>
-        <w:t xml:space="preserve">staat </w:t>
-      </w:r>
-      <w:r>
-        <w:rPr>
-          <w:rFonts w:ascii="Courier New" w:hAnsi="Courier New" w:cs="Courier New"/>
-          <w:lang w:val="nl-NL"/>
-        </w:rPr>
-        <w:t xml:space="preserve">en </w:t>
-      </w:r>
-      <w:r>
-        <w:rPr>
-          <w:rFonts w:ascii="Courier New" w:hAnsi="Courier New" w:cs="Courier New"/>
-          <w:lang w:val="nl-NL"/>
-        </w:rPr>
-        <w:t xml:space="preserve">altijd </w:t>
-      </w:r>
-      <w:r>
-        <w:rPr>
-          <w:rFonts w:ascii="Courier New" w:hAnsi="Courier New" w:cs="Courier New"/>
-          <w:lang w:val="nl-NL"/>
-        </w:rPr>
-        <w:t xml:space="preserve">is verbonden met impulsen </w:t>
-      </w:r>
-      <w:r>
-        <w:rPr>
-          <w:rFonts w:ascii="Courier New" w:hAnsi="Courier New" w:cs="Courier New"/>
-          <w:lang w:val="nl-NL"/>
-        </w:rPr>
-        <w:t xml:space="preserve">aan de ene </w:t>
-      </w:r>
-      <w:r>
-        <w:rPr>
-          <w:rFonts w:ascii="Courier New" w:hAnsi="Courier New" w:cs="Courier New"/>
-          <w:lang w:val="nl-NL"/>
-        </w:rPr>
-        <w:t>en intelligentie</w:t>
-      </w:r>
-      <w:r>
-        <w:rPr>
-          <w:rFonts w:ascii="Courier New" w:hAnsi="Courier New" w:cs="Courier New"/>
-          <w:lang w:val="nl-NL"/>
-        </w:rPr>
-        <w:t xml:space="preserve"> aan de andere kant</w:t>
+        <w:t xml:space="preserve">De wereld </w:t>
+      </w:r>
+      <w:r>
+        <w:rPr>
+          <w:rFonts w:ascii="Courier New" w:hAnsi="Courier New" w:cs="Courier New"/>
+          <w:lang w:val="nl-NL"/>
+        </w:rPr>
+        <w:t xml:space="preserve">heeft dan </w:t>
+      </w:r>
+      <w:r>
+        <w:rPr>
+          <w:rFonts w:ascii="Courier New" w:hAnsi="Courier New" w:cs="Courier New"/>
+          <w:lang w:val="nl-NL"/>
+        </w:rPr>
+        <w:t xml:space="preserve">de Eerste Wereldoorlog en de </w:t>
+      </w:r>
+      <w:r>
+        <w:rPr>
+          <w:rFonts w:ascii="Courier New" w:hAnsi="Courier New" w:cs="Courier New"/>
+          <w:lang w:val="nl-NL"/>
+        </w:rPr>
+        <w:t xml:space="preserve">zeer dodelijke </w:t>
+      </w:r>
+      <w:r>
+        <w:rPr>
+          <w:rFonts w:ascii="Courier New" w:hAnsi="Courier New" w:cs="Courier New"/>
+          <w:lang w:val="nl-NL"/>
+        </w:rPr>
+        <w:t>Spaanse griep</w:t>
+      </w:r>
+      <w:r>
+        <w:rPr>
+          <w:rFonts w:ascii="Courier New" w:hAnsi="Courier New" w:cs="Courier New"/>
+          <w:lang w:val="nl-NL"/>
+        </w:rPr>
+        <w:t>epidemie achter de rug</w:t>
       </w:r>
       <w:r>
         <w:rPr>
@@ -509,35 +405,14 @@
           <w:rFonts w:ascii="Courier New" w:hAnsi="Courier New" w:cs="Courier New"/>
           <w:lang w:val="nl-NL"/>
         </w:rPr>
-        <w:t>Impulsen en intelligentie</w:t>
-      </w:r>
-      <w:r>
-        <w:rPr>
-          <w:rFonts w:ascii="Courier New" w:hAnsi="Courier New" w:cs="Courier New"/>
-          <w:lang w:val="nl-NL"/>
-        </w:rPr>
-        <w:t xml:space="preserve"> zijn dan wel secundai</w:t>
-      </w:r>
-      <w:r>
-        <w:rPr>
-          <w:rFonts w:ascii="Courier New" w:hAnsi="Courier New" w:cs="Courier New"/>
-          <w:lang w:val="nl-NL"/>
-        </w:rPr>
-        <w:t xml:space="preserve">r, </w:t>
-      </w:r>
-      <w:r>
-        <w:rPr>
-          <w:rFonts w:ascii="Courier New" w:hAnsi="Courier New" w:cs="Courier New"/>
-          <w:lang w:val="nl-NL"/>
-        </w:rPr>
-        <w:t>maar nod</w:t>
-      </w:r>
-      <w:r>
-        <w:rPr>
-          <w:rFonts w:ascii="Courier New" w:hAnsi="Courier New" w:cs="Courier New"/>
-          <w:lang w:val="nl-NL"/>
-        </w:rPr>
-        <w:t>ig om gewoonte te kunnen begrijpen</w:t>
+        <w:t>Tegen de achtergrond van die donkere tijd schrijft hij</w:t>
+      </w:r>
+      <w:r>
+        <w:rPr>
+          <w:rFonts w:ascii="Courier New" w:hAnsi="Courier New" w:cs="Courier New"/>
+          <w:lang w:val="nl-NL"/>
+        </w:rPr>
+        <w:t xml:space="preserve"> een optimistisch boek</w:t>
       </w:r>
       <w:r>
         <w:rPr>
@@ -568,19 +443,340 @@
           <w:rFonts w:ascii="Courier New" w:hAnsi="Courier New" w:cs="Courier New"/>
           <w:lang w:val="nl-NL"/>
         </w:rPr>
-        <w:t>Gewoonte is voor hem</w:t>
-      </w:r>
-      <w:r>
-        <w:rPr>
-          <w:rFonts w:ascii="Courier New" w:hAnsi="Courier New" w:cs="Courier New"/>
-          <w:lang w:val="nl-NL"/>
-        </w:rPr>
-        <w:t xml:space="preserve"> een samenhangend systeem van wat wordt geloofd, gewenst en gesteld en altijd, organisch als de interactie tussen biologische aanleg en sociale omgeving.</w:t>
+        <w:t xml:space="preserve">In </w:t>
+      </w:r>
+      <w:r>
+        <w:rPr>
+          <w:rFonts w:ascii="Courier New" w:hAnsi="Courier New" w:cs="Courier New"/>
+          <w:i/>
+          <w:iCs/>
+          <w:lang w:val="nl-NL"/>
+        </w:rPr>
+        <w:t xml:space="preserve">Human Nature </w:t>
+      </w:r>
+      <w:proofErr w:type="spellStart"/>
+      <w:r>
+        <w:rPr>
+          <w:rFonts w:ascii="Courier New" w:hAnsi="Courier New" w:cs="Courier New"/>
+          <w:i/>
+          <w:iCs/>
+          <w:lang w:val="nl-NL"/>
+        </w:rPr>
+        <w:t>and</w:t>
+      </w:r>
+      <w:proofErr w:type="spellEnd"/>
+      <w:r>
+        <w:rPr>
+          <w:rFonts w:ascii="Courier New" w:hAnsi="Courier New" w:cs="Courier New"/>
+          <w:i/>
+          <w:iCs/>
+          <w:lang w:val="nl-NL"/>
+        </w:rPr>
+        <w:t xml:space="preserve"> </w:t>
+      </w:r>
+      <w:proofErr w:type="spellStart"/>
+      <w:r>
+        <w:rPr>
+          <w:rFonts w:ascii="Courier New" w:hAnsi="Courier New" w:cs="Courier New"/>
+          <w:i/>
+          <w:iCs/>
+          <w:lang w:val="nl-NL"/>
+        </w:rPr>
+        <w:t>Conduct</w:t>
+      </w:r>
+      <w:proofErr w:type="spellEnd"/>
+      <w:r>
+        <w:rPr>
+          <w:rFonts w:ascii="Courier New" w:hAnsi="Courier New" w:cs="Courier New"/>
+          <w:lang w:val="nl-NL"/>
+        </w:rPr>
+        <w:t xml:space="preserve"> gaat over</w:t>
+      </w:r>
+      <w:r>
+        <w:rPr>
+          <w:rFonts w:ascii="Courier New" w:hAnsi="Courier New" w:cs="Courier New"/>
+          <w:lang w:val="nl-NL"/>
+        </w:rPr>
+        <w:t xml:space="preserve"> </w:t>
+      </w:r>
+      <w:r>
+        <w:rPr>
+          <w:rFonts w:ascii="Courier New" w:hAnsi="Courier New" w:cs="Courier New"/>
+          <w:lang w:val="nl-NL"/>
+        </w:rPr>
+        <w:t xml:space="preserve">menselijk gedrag, moreel handelen in de praktijk en </w:t>
+      </w:r>
+      <w:r>
+        <w:rPr>
+          <w:rFonts w:ascii="Courier New" w:hAnsi="Courier New" w:cs="Courier New"/>
+          <w:lang w:val="nl-NL"/>
+        </w:rPr>
+        <w:t xml:space="preserve">het belang van de </w:t>
+      </w:r>
+      <w:r>
+        <w:rPr>
+          <w:rFonts w:ascii="Courier New" w:hAnsi="Courier New" w:cs="Courier New"/>
+          <w:lang w:val="nl-NL"/>
+        </w:rPr>
+        <w:t>sociale psychologie</w:t>
+      </w:r>
+      <w:r>
+        <w:rPr>
+          <w:rFonts w:ascii="Courier New" w:hAnsi="Courier New" w:cs="Courier New"/>
+          <w:lang w:val="nl-NL"/>
+        </w:rPr>
+        <w:t xml:space="preserve">. </w:t>
+      </w:r>
+      <w:r>
+        <w:rPr>
+          <w:rFonts w:ascii="Courier New" w:hAnsi="Courier New" w:cs="Courier New"/>
+          <w:lang w:val="nl-NL"/>
+        </w:rPr>
+        <w:t>H</w:t>
+      </w:r>
+      <w:r>
+        <w:rPr>
+          <w:rFonts w:ascii="Courier New" w:hAnsi="Courier New" w:cs="Courier New"/>
+          <w:lang w:val="nl-NL"/>
+        </w:rPr>
+        <w:t>ij zet het</w:t>
+      </w:r>
+      <w:r>
+        <w:rPr>
+          <w:rFonts w:ascii="Courier New" w:hAnsi="Courier New" w:cs="Courier New"/>
+          <w:lang w:val="nl-NL"/>
+        </w:rPr>
+        <w:t xml:space="preserve"> begrip gewoonte</w:t>
+      </w:r>
+      <w:r>
+        <w:rPr>
+          <w:rFonts w:ascii="Courier New" w:hAnsi="Courier New" w:cs="Courier New"/>
+          <w:lang w:val="nl-NL"/>
+        </w:rPr>
+        <w:t xml:space="preserve"> </w:t>
+      </w:r>
+      <w:r>
+        <w:rPr>
+          <w:rFonts w:ascii="Courier New" w:hAnsi="Courier New" w:cs="Courier New"/>
+          <w:lang w:val="nl-NL"/>
+        </w:rPr>
+        <w:t>centraal</w:t>
+      </w:r>
+      <w:r>
+        <w:rPr>
+          <w:rFonts w:ascii="Courier New" w:hAnsi="Courier New" w:cs="Courier New"/>
+          <w:lang w:val="nl-NL"/>
+        </w:rPr>
+        <w:t xml:space="preserve">, dat </w:t>
+      </w:r>
+      <w:r>
+        <w:rPr>
+          <w:rFonts w:ascii="Courier New" w:hAnsi="Courier New" w:cs="Courier New"/>
+          <w:lang w:val="nl-NL"/>
+        </w:rPr>
+        <w:t>nodig is om gedrag te begrijpen</w:t>
+      </w:r>
+      <w:r>
+        <w:rPr>
+          <w:rFonts w:ascii="Courier New" w:hAnsi="Courier New" w:cs="Courier New"/>
+          <w:lang w:val="nl-NL"/>
+        </w:rPr>
+        <w:t xml:space="preserve"> en </w:t>
+      </w:r>
+      <w:r>
+        <w:rPr>
+          <w:rFonts w:ascii="Courier New" w:hAnsi="Courier New" w:cs="Courier New"/>
+          <w:lang w:val="nl-NL"/>
+        </w:rPr>
+        <w:t xml:space="preserve">daar </w:t>
+      </w:r>
+      <w:r>
+        <w:rPr>
+          <w:rFonts w:ascii="Courier New" w:hAnsi="Courier New" w:cs="Courier New"/>
+          <w:lang w:val="nl-NL"/>
+        </w:rPr>
+        <w:t xml:space="preserve">meer over </w:t>
+      </w:r>
+      <w:r>
+        <w:rPr>
+          <w:rFonts w:ascii="Courier New" w:hAnsi="Courier New" w:cs="Courier New"/>
+          <w:lang w:val="nl-NL"/>
+        </w:rPr>
+        <w:t xml:space="preserve">te </w:t>
+      </w:r>
+      <w:r>
+        <w:rPr>
+          <w:rFonts w:ascii="Courier New" w:hAnsi="Courier New" w:cs="Courier New"/>
+          <w:lang w:val="nl-NL"/>
+        </w:rPr>
+        <w:t xml:space="preserve">kunnen zeggen. </w:t>
+      </w:r>
+      <w:r>
+        <w:rPr>
+          <w:rFonts w:ascii="Courier New" w:hAnsi="Courier New" w:cs="Courier New"/>
+          <w:lang w:val="nl-NL"/>
+        </w:rPr>
+        <w:t>In ieder geval maakt</w:t>
+      </w:r>
+      <w:r>
+        <w:rPr>
+          <w:rFonts w:ascii="Courier New" w:hAnsi="Courier New" w:cs="Courier New"/>
+          <w:lang w:val="nl-NL"/>
+        </w:rPr>
+        <w:t xml:space="preserve"> </w:t>
+      </w:r>
+      <w:r>
+        <w:rPr>
+          <w:rFonts w:ascii="Courier New" w:hAnsi="Courier New" w:cs="Courier New"/>
+          <w:lang w:val="nl-NL"/>
+        </w:rPr>
+        <w:t>hij direct duidelijk dat gewoonte</w:t>
+      </w:r>
+      <w:r>
+        <w:rPr>
+          <w:rFonts w:ascii="Courier New" w:hAnsi="Courier New" w:cs="Courier New"/>
+          <w:lang w:val="nl-NL"/>
+        </w:rPr>
+        <w:t xml:space="preserve"> n</w:t>
+      </w:r>
+      <w:r>
+        <w:rPr>
+          <w:rFonts w:ascii="Courier New" w:hAnsi="Courier New" w:cs="Courier New"/>
+          <w:lang w:val="nl-NL"/>
+        </w:rPr>
+        <w:t>iet</w:t>
+      </w:r>
+      <w:r>
+        <w:rPr>
+          <w:rFonts w:ascii="Courier New" w:hAnsi="Courier New" w:cs="Courier New"/>
+          <w:lang w:val="nl-NL"/>
+        </w:rPr>
+        <w:t xml:space="preserve"> op zichzelf </w:t>
+      </w:r>
+      <w:r>
+        <w:rPr>
+          <w:rFonts w:ascii="Courier New" w:hAnsi="Courier New" w:cs="Courier New"/>
+          <w:lang w:val="nl-NL"/>
+        </w:rPr>
+        <w:t xml:space="preserve">staat </w:t>
+      </w:r>
+      <w:r>
+        <w:rPr>
+          <w:rFonts w:ascii="Courier New" w:hAnsi="Courier New" w:cs="Courier New"/>
+          <w:lang w:val="nl-NL"/>
+        </w:rPr>
+        <w:t xml:space="preserve">en </w:t>
+      </w:r>
+      <w:r>
+        <w:rPr>
+          <w:rFonts w:ascii="Courier New" w:hAnsi="Courier New" w:cs="Courier New"/>
+          <w:lang w:val="nl-NL"/>
+        </w:rPr>
+        <w:t>altijd</w:t>
+      </w:r>
+      <w:r>
+        <w:rPr>
+          <w:rFonts w:ascii="Courier New" w:hAnsi="Courier New" w:cs="Courier New"/>
+          <w:lang w:val="nl-NL"/>
+        </w:rPr>
+        <w:t xml:space="preserve"> verbonden </w:t>
+      </w:r>
+      <w:r>
+        <w:rPr>
+          <w:rFonts w:ascii="Courier New" w:hAnsi="Courier New" w:cs="Courier New"/>
+          <w:lang w:val="nl-NL"/>
+        </w:rPr>
+        <w:t>is met aan de ene kant</w:t>
+      </w:r>
+      <w:r>
+        <w:rPr>
+          <w:rFonts w:ascii="Courier New" w:hAnsi="Courier New" w:cs="Courier New"/>
+          <w:lang w:val="nl-NL"/>
+        </w:rPr>
+        <w:t xml:space="preserve"> impulsen</w:t>
+      </w:r>
+      <w:r>
+        <w:rPr>
+          <w:rFonts w:ascii="Courier New" w:hAnsi="Courier New" w:cs="Courier New"/>
+          <w:lang w:val="nl-NL"/>
+        </w:rPr>
+        <w:t xml:space="preserve"> </w:t>
+      </w:r>
+      <w:r>
+        <w:rPr>
+          <w:rFonts w:ascii="Courier New" w:hAnsi="Courier New" w:cs="Courier New"/>
+          <w:lang w:val="nl-NL"/>
+        </w:rPr>
+        <w:t xml:space="preserve">en </w:t>
+      </w:r>
+      <w:r>
+        <w:rPr>
+          <w:rFonts w:ascii="Courier New" w:hAnsi="Courier New" w:cs="Courier New"/>
+          <w:lang w:val="nl-NL"/>
+        </w:rPr>
+        <w:t xml:space="preserve">aan de andere kant </w:t>
+      </w:r>
+      <w:r>
+        <w:rPr>
+          <w:rFonts w:ascii="Courier New" w:hAnsi="Courier New" w:cs="Courier New"/>
+          <w:lang w:val="nl-NL"/>
+        </w:rPr>
+        <w:t xml:space="preserve">intelligentie. </w:t>
+      </w:r>
+      <w:r>
+        <w:rPr>
+          <w:rFonts w:ascii="Courier New" w:hAnsi="Courier New" w:cs="Courier New"/>
+          <w:lang w:val="nl-NL"/>
+        </w:rPr>
+        <w:t>Impulsen en intelligentie</w:t>
+      </w:r>
+      <w:r>
+        <w:rPr>
+          <w:rFonts w:ascii="Courier New" w:hAnsi="Courier New" w:cs="Courier New"/>
+          <w:lang w:val="nl-NL"/>
+        </w:rPr>
+        <w:t xml:space="preserve"> zijn dan wel secundai</w:t>
+      </w:r>
+      <w:r>
+        <w:rPr>
+          <w:rFonts w:ascii="Courier New" w:hAnsi="Courier New" w:cs="Courier New"/>
+          <w:lang w:val="nl-NL"/>
+        </w:rPr>
+        <w:t xml:space="preserve">r, </w:t>
+      </w:r>
+      <w:r>
+        <w:rPr>
+          <w:rFonts w:ascii="Courier New" w:hAnsi="Courier New" w:cs="Courier New"/>
+          <w:lang w:val="nl-NL"/>
+        </w:rPr>
+        <w:t>maar nod</w:t>
+      </w:r>
+      <w:r>
+        <w:rPr>
+          <w:rFonts w:ascii="Courier New" w:hAnsi="Courier New" w:cs="Courier New"/>
+          <w:lang w:val="nl-NL"/>
+        </w:rPr>
+        <w:t>ig om gewoonte te kunnen begrijpen</w:t>
+      </w:r>
+      <w:r>
+        <w:rPr>
+          <w:rFonts w:ascii="Courier New" w:hAnsi="Courier New" w:cs="Courier New"/>
+          <w:lang w:val="nl-NL"/>
+        </w:rPr>
+        <w:t>.</w:t>
+      </w:r>
+      <w:r>
+        <w:rPr>
+          <w:rFonts w:ascii="Courier New" w:hAnsi="Courier New" w:cs="Courier New"/>
+          <w:lang w:val="nl-NL"/>
+        </w:rPr>
+        <w:t xml:space="preserve"> </w:t>
       </w:r>
     </w:p>
     <w:p>
       <w:pPr>
         <w:spacing w:line="360" w:lineRule="auto"/>
+        <w:ind w:firstLine="720"/>
         <w:rPr>
           <w:rFonts w:ascii="Courier New" w:hAnsi="Courier New" w:cs="Courier New"/>
           <w:lang w:val="nl-NL"/>
@@ -591,12 +787,1524 @@
           <w:rFonts w:ascii="Courier New" w:hAnsi="Courier New" w:cs="Courier New"/>
           <w:lang w:val="nl-NL"/>
         </w:rPr>
+        <w:t xml:space="preserve">Gewoonte </w:t>
+      </w:r>
+      <w:r>
+        <w:rPr>
+          <w:rFonts w:ascii="Courier New" w:hAnsi="Courier New" w:cs="Courier New"/>
+          <w:lang w:val="nl-NL"/>
+        </w:rPr>
+        <w:t xml:space="preserve">is voor </w:t>
+      </w:r>
+      <w:proofErr w:type="spellStart"/>
+      <w:r>
+        <w:rPr>
+          <w:rFonts w:ascii="Courier New" w:hAnsi="Courier New" w:cs="Courier New"/>
+          <w:lang w:val="nl-NL"/>
+        </w:rPr>
+        <w:t>Dewey</w:t>
+      </w:r>
+      <w:proofErr w:type="spellEnd"/>
+      <w:r>
+        <w:rPr>
+          <w:rFonts w:ascii="Courier New" w:hAnsi="Courier New" w:cs="Courier New"/>
+          <w:lang w:val="nl-NL"/>
+        </w:rPr>
+        <w:t xml:space="preserve"> een samenhangend systeem van wat </w:t>
+      </w:r>
+      <w:r>
+        <w:rPr>
+          <w:rFonts w:ascii="Courier New" w:hAnsi="Courier New" w:cs="Courier New"/>
+          <w:lang w:val="nl-NL"/>
+        </w:rPr>
+        <w:t xml:space="preserve">iemand </w:t>
+      </w:r>
+      <w:r>
+        <w:rPr>
+          <w:rFonts w:ascii="Courier New" w:hAnsi="Courier New" w:cs="Courier New"/>
+          <w:lang w:val="nl-NL"/>
+        </w:rPr>
+        <w:t>geloof</w:t>
+      </w:r>
+      <w:r>
+        <w:rPr>
+          <w:rFonts w:ascii="Courier New" w:hAnsi="Courier New" w:cs="Courier New"/>
+          <w:lang w:val="nl-NL"/>
+        </w:rPr>
+        <w:t>t</w:t>
+      </w:r>
+      <w:r>
+        <w:rPr>
+          <w:rFonts w:ascii="Courier New" w:hAnsi="Courier New" w:cs="Courier New"/>
+          <w:lang w:val="nl-NL"/>
+        </w:rPr>
+        <w:t xml:space="preserve">, wenst en </w:t>
+      </w:r>
+      <w:r>
+        <w:rPr>
+          <w:rFonts w:ascii="Courier New" w:hAnsi="Courier New" w:cs="Courier New"/>
+          <w:lang w:val="nl-NL"/>
+        </w:rPr>
+        <w:t>stelt. Dat begrip heeft hij</w:t>
+      </w:r>
+      <w:r>
+        <w:rPr>
+          <w:rFonts w:ascii="Courier New" w:hAnsi="Courier New" w:cs="Courier New"/>
+          <w:lang w:val="nl-NL"/>
+        </w:rPr>
+        <w:t xml:space="preserve"> nodig om iets </w:t>
+      </w:r>
+      <w:r>
+        <w:rPr>
+          <w:rFonts w:ascii="Courier New" w:hAnsi="Courier New" w:cs="Courier New"/>
+          <w:lang w:val="nl-NL"/>
+        </w:rPr>
+        <w:t xml:space="preserve">te kunnen zeggen </w:t>
+      </w:r>
+      <w:r>
+        <w:rPr>
+          <w:rFonts w:ascii="Courier New" w:hAnsi="Courier New" w:cs="Courier New"/>
+          <w:lang w:val="nl-NL"/>
+        </w:rPr>
+        <w:t xml:space="preserve">over moraliteit. </w:t>
+      </w:r>
+      <w:r>
+        <w:rPr>
+          <w:rFonts w:ascii="Courier New" w:hAnsi="Courier New" w:cs="Courier New"/>
+          <w:lang w:val="nl-NL"/>
+        </w:rPr>
+        <w:t>Hij ziet het als iets</w:t>
+      </w:r>
+      <w:r>
+        <w:rPr>
+          <w:rFonts w:ascii="Courier New" w:hAnsi="Courier New" w:cs="Courier New"/>
+          <w:lang w:val="nl-NL"/>
+        </w:rPr>
         <w:t xml:space="preserve"> </w:t>
+      </w:r>
+      <w:r>
+        <w:rPr>
+          <w:rFonts w:ascii="Courier New" w:hAnsi="Courier New" w:cs="Courier New"/>
+          <w:lang w:val="nl-NL"/>
+        </w:rPr>
+        <w:t>organisch</w:t>
+      </w:r>
+      <w:r>
+        <w:rPr>
+          <w:rFonts w:ascii="Courier New" w:hAnsi="Courier New" w:cs="Courier New"/>
+          <w:lang w:val="nl-NL"/>
+        </w:rPr>
+        <w:t xml:space="preserve"> en als </w:t>
+      </w:r>
+      <w:r>
+        <w:rPr>
+          <w:rFonts w:ascii="Courier New" w:hAnsi="Courier New" w:cs="Courier New"/>
+          <w:lang w:val="nl-NL"/>
+        </w:rPr>
+        <w:t xml:space="preserve">een </w:t>
+      </w:r>
+      <w:r>
+        <w:rPr>
+          <w:rFonts w:ascii="Courier New" w:hAnsi="Courier New" w:cs="Courier New"/>
+          <w:lang w:val="nl-NL"/>
+        </w:rPr>
+        <w:t>interactie tussen biologische aanleg en sociale omgeving.</w:t>
+      </w:r>
+      <w:r>
+        <w:rPr>
+          <w:rFonts w:ascii="Courier New" w:hAnsi="Courier New" w:cs="Courier New"/>
+          <w:lang w:val="nl-NL"/>
+        </w:rPr>
+        <w:t xml:space="preserve"> </w:t>
+      </w:r>
+      <w:r>
+        <w:rPr>
+          <w:rFonts w:ascii="Courier New" w:hAnsi="Courier New" w:cs="Courier New"/>
+          <w:lang w:val="nl-NL"/>
+        </w:rPr>
+        <w:t>Zo heeft hij iets nieuws te vertellen over moraliteit. Moraliteit</w:t>
+      </w:r>
+      <w:r>
+        <w:rPr>
+          <w:rFonts w:ascii="Courier New" w:hAnsi="Courier New" w:cs="Courier New"/>
+          <w:lang w:val="nl-NL"/>
+        </w:rPr>
+        <w:t xml:space="preserve"> heeft zich tot nu toe vooral beziggehouden met het controleren van de menselijke natuur</w:t>
+      </w:r>
+      <w:r>
+        <w:rPr>
+          <w:rFonts w:ascii="Courier New" w:hAnsi="Courier New" w:cs="Courier New"/>
+          <w:lang w:val="nl-NL"/>
+        </w:rPr>
+        <w:t xml:space="preserve">, </w:t>
+      </w:r>
+      <w:r>
+        <w:rPr>
+          <w:rFonts w:ascii="Courier New" w:hAnsi="Courier New" w:cs="Courier New"/>
+          <w:lang w:val="nl-NL"/>
+        </w:rPr>
+        <w:t>door regels te stellen die ver</w:t>
+      </w:r>
+      <w:r>
+        <w:rPr>
+          <w:rFonts w:ascii="Courier New" w:hAnsi="Courier New" w:cs="Courier New"/>
+          <w:lang w:val="nl-NL"/>
+        </w:rPr>
+        <w:t>af</w:t>
+      </w:r>
+      <w:r>
+        <w:rPr>
+          <w:rFonts w:ascii="Courier New" w:hAnsi="Courier New" w:cs="Courier New"/>
+          <w:lang w:val="nl-NL"/>
+        </w:rPr>
+        <w:t xml:space="preserve"> liggen van de menselijke natuur en </w:t>
+      </w:r>
+      <w:r>
+        <w:rPr>
+          <w:rFonts w:ascii="Courier New" w:hAnsi="Courier New" w:cs="Courier New"/>
+          <w:lang w:val="nl-NL"/>
+        </w:rPr>
+        <w:t>mens-zijn degradeert</w:t>
+      </w:r>
+      <w:r>
+        <w:rPr>
+          <w:rFonts w:ascii="Courier New" w:hAnsi="Courier New" w:cs="Courier New"/>
+          <w:lang w:val="nl-NL"/>
+        </w:rPr>
+        <w:t xml:space="preserve">. Ouders, priesters, chefs, sociale commentatoren stellen de doelen </w:t>
+      </w:r>
+      <w:r>
+        <w:rPr>
+          <w:rFonts w:ascii="Courier New" w:hAnsi="Courier New" w:cs="Courier New"/>
+          <w:lang w:val="nl-NL"/>
+        </w:rPr>
+        <w:t xml:space="preserve">op </w:t>
+      </w:r>
+      <w:r>
+        <w:rPr>
+          <w:rFonts w:ascii="Courier New" w:hAnsi="Courier New" w:cs="Courier New"/>
+          <w:lang w:val="nl-NL"/>
+        </w:rPr>
+        <w:t>voor de jongeren, de leken en het gewone volk</w:t>
+      </w:r>
+      <w:r>
+        <w:rPr>
+          <w:rFonts w:ascii="Courier New" w:hAnsi="Courier New" w:cs="Courier New"/>
+          <w:lang w:val="nl-NL"/>
+        </w:rPr>
+        <w:t xml:space="preserve"> waaraan zij hebben te voldoen. Een kleine groep </w:t>
+      </w:r>
+      <w:r>
+        <w:rPr>
+          <w:rFonts w:ascii="Courier New" w:hAnsi="Courier New" w:cs="Courier New"/>
+          <w:lang w:val="nl-NL"/>
+        </w:rPr>
+        <w:t>bepa</w:t>
+      </w:r>
+      <w:r>
+        <w:rPr>
+          <w:rFonts w:ascii="Courier New" w:hAnsi="Courier New" w:cs="Courier New"/>
+          <w:lang w:val="nl-NL"/>
+        </w:rPr>
+        <w:t>alt</w:t>
+      </w:r>
+      <w:r>
+        <w:rPr>
+          <w:rFonts w:ascii="Courier New" w:hAnsi="Courier New" w:cs="Courier New"/>
+          <w:lang w:val="nl-NL"/>
+        </w:rPr>
+        <w:t xml:space="preserve"> en de rest heeft te volgen. </w:t>
+      </w:r>
+      <w:proofErr w:type="spellStart"/>
+      <w:r>
+        <w:rPr>
+          <w:rFonts w:ascii="Courier New" w:hAnsi="Courier New" w:cs="Courier New"/>
+          <w:lang w:val="nl-NL"/>
+        </w:rPr>
+        <w:t>Dewey</w:t>
+      </w:r>
+      <w:proofErr w:type="spellEnd"/>
+      <w:r>
+        <w:rPr>
+          <w:rFonts w:ascii="Courier New" w:hAnsi="Courier New" w:cs="Courier New"/>
+          <w:lang w:val="nl-NL"/>
+        </w:rPr>
+        <w:t xml:space="preserve"> maakt </w:t>
+      </w:r>
+      <w:r>
+        <w:rPr>
+          <w:rFonts w:ascii="Courier New" w:hAnsi="Courier New" w:cs="Courier New"/>
+          <w:lang w:val="nl-NL"/>
+        </w:rPr>
+        <w:lastRenderedPageBreak/>
+        <w:t>zich v</w:t>
+      </w:r>
+      <w:r>
+        <w:rPr>
+          <w:rFonts w:ascii="Courier New" w:hAnsi="Courier New" w:cs="Courier New"/>
+          <w:lang w:val="nl-NL"/>
+        </w:rPr>
+        <w:t xml:space="preserve">ooral </w:t>
+      </w:r>
+      <w:r>
+        <w:rPr>
+          <w:rFonts w:ascii="Courier New" w:hAnsi="Courier New" w:cs="Courier New"/>
+          <w:lang w:val="nl-NL"/>
+        </w:rPr>
+        <w:t xml:space="preserve">druk over </w:t>
+      </w:r>
+      <w:r>
+        <w:rPr>
+          <w:rFonts w:ascii="Courier New" w:hAnsi="Courier New" w:cs="Courier New"/>
+          <w:lang w:val="nl-NL"/>
+        </w:rPr>
+        <w:t xml:space="preserve">het gebrek aan inzicht </w:t>
+      </w:r>
+      <w:r>
+        <w:rPr>
+          <w:rFonts w:ascii="Courier New" w:hAnsi="Courier New" w:cs="Courier New"/>
+          <w:lang w:val="nl-NL"/>
+        </w:rPr>
+        <w:t>over hoe</w:t>
+      </w:r>
+      <w:r>
+        <w:rPr>
+          <w:rFonts w:ascii="Courier New" w:hAnsi="Courier New" w:cs="Courier New"/>
+          <w:lang w:val="nl-NL"/>
+        </w:rPr>
+        <w:t xml:space="preserve"> </w:t>
+      </w:r>
+      <w:r>
+        <w:rPr>
+          <w:rFonts w:ascii="Courier New" w:hAnsi="Courier New" w:cs="Courier New"/>
+          <w:lang w:val="nl-NL"/>
+        </w:rPr>
+        <w:t xml:space="preserve">de </w:t>
+      </w:r>
+      <w:r>
+        <w:rPr>
+          <w:rFonts w:ascii="Courier New" w:hAnsi="Courier New" w:cs="Courier New"/>
+          <w:lang w:val="nl-NL"/>
+        </w:rPr>
+        <w:t>menselijke natuur in elkaar zit</w:t>
+      </w:r>
+      <w:r>
+        <w:rPr>
+          <w:rFonts w:ascii="Courier New" w:hAnsi="Courier New" w:cs="Courier New"/>
+          <w:lang w:val="nl-NL"/>
+        </w:rPr>
+        <w:t>, dat</w:t>
+      </w:r>
+      <w:r>
+        <w:rPr>
+          <w:rFonts w:ascii="Courier New" w:hAnsi="Courier New" w:cs="Courier New"/>
+          <w:lang w:val="nl-NL"/>
+        </w:rPr>
+        <w:t xml:space="preserve"> voor d</w:t>
+      </w:r>
+      <w:r>
+        <w:rPr>
+          <w:rFonts w:ascii="Courier New" w:hAnsi="Courier New" w:cs="Courier New"/>
+          <w:lang w:val="nl-NL"/>
+        </w:rPr>
+        <w:t>i</w:t>
+      </w:r>
+      <w:r>
+        <w:rPr>
+          <w:rFonts w:ascii="Courier New" w:hAnsi="Courier New" w:cs="Courier New"/>
+          <w:lang w:val="nl-NL"/>
+        </w:rPr>
+        <w:t xml:space="preserve">e beperkte blik </w:t>
+      </w:r>
+      <w:r>
+        <w:rPr>
+          <w:rFonts w:ascii="Courier New" w:hAnsi="Courier New" w:cs="Courier New"/>
+          <w:lang w:val="nl-NL"/>
+        </w:rPr>
+        <w:t xml:space="preserve">heeft </w:t>
+      </w:r>
+      <w:r>
+        <w:rPr>
+          <w:rFonts w:ascii="Courier New" w:hAnsi="Courier New" w:cs="Courier New"/>
+          <w:lang w:val="nl-NL"/>
+        </w:rPr>
+        <w:t>gezorgd</w:t>
+      </w:r>
+      <w:r>
+        <w:rPr>
+          <w:rFonts w:ascii="Courier New" w:hAnsi="Courier New" w:cs="Courier New"/>
+          <w:lang w:val="nl-NL"/>
+        </w:rPr>
+        <w:t xml:space="preserve">. </w:t>
+      </w:r>
+      <w:r>
+        <w:rPr>
+          <w:rFonts w:ascii="Courier New" w:hAnsi="Courier New" w:cs="Courier New"/>
+          <w:lang w:val="nl-NL"/>
+        </w:rPr>
+        <w:t>Het maakt ook duidelijk hoe onontwikkeld de m</w:t>
+      </w:r>
+      <w:r>
+        <w:rPr>
+          <w:rFonts w:ascii="Courier New" w:hAnsi="Courier New" w:cs="Courier New"/>
+          <w:lang w:val="nl-NL"/>
+        </w:rPr>
+        <w:t>enswetenschappen nog maa</w:t>
+      </w:r>
+      <w:r>
+        <w:rPr>
+          <w:rFonts w:ascii="Courier New" w:hAnsi="Courier New" w:cs="Courier New"/>
+          <w:lang w:val="nl-NL"/>
+        </w:rPr>
+        <w:t xml:space="preserve">r </w:t>
+      </w:r>
+      <w:r>
+        <w:rPr>
+          <w:rFonts w:ascii="Courier New" w:hAnsi="Courier New" w:cs="Courier New"/>
+          <w:lang w:val="nl-NL"/>
+        </w:rPr>
+        <w:t xml:space="preserve">zijn </w:t>
+      </w:r>
+      <w:r>
+        <w:rPr>
+          <w:rFonts w:ascii="Courier New" w:hAnsi="Courier New" w:cs="Courier New"/>
+          <w:lang w:val="nl-NL"/>
+        </w:rPr>
+        <w:t>wanneer deze wordt</w:t>
+      </w:r>
+      <w:r>
+        <w:rPr>
+          <w:rFonts w:ascii="Courier New" w:hAnsi="Courier New" w:cs="Courier New"/>
+          <w:lang w:val="nl-NL"/>
+        </w:rPr>
+        <w:t xml:space="preserve"> vergel</w:t>
+      </w:r>
+      <w:r>
+        <w:rPr>
+          <w:rFonts w:ascii="Courier New" w:hAnsi="Courier New" w:cs="Courier New"/>
+          <w:lang w:val="nl-NL"/>
+        </w:rPr>
+        <w:t>eken</w:t>
+      </w:r>
+      <w:r>
+        <w:rPr>
+          <w:rFonts w:ascii="Courier New" w:hAnsi="Courier New" w:cs="Courier New"/>
+          <w:lang w:val="nl-NL"/>
+        </w:rPr>
+        <w:t xml:space="preserve"> met </w:t>
+      </w:r>
+      <w:r>
+        <w:rPr>
+          <w:rFonts w:ascii="Courier New" w:hAnsi="Courier New" w:cs="Courier New"/>
+          <w:lang w:val="nl-NL"/>
+        </w:rPr>
+        <w:t>de natuurwetenschappen</w:t>
+      </w:r>
+      <w:r>
+        <w:rPr>
+          <w:rFonts w:ascii="Courier New" w:hAnsi="Courier New" w:cs="Courier New"/>
+          <w:lang w:val="nl-NL"/>
+        </w:rPr>
+        <w:t>. Daarom ook komt het</w:t>
+      </w:r>
+      <w:r>
+        <w:rPr>
+          <w:rFonts w:ascii="Courier New" w:hAnsi="Courier New" w:cs="Courier New"/>
+          <w:lang w:val="nl-NL"/>
+        </w:rPr>
+        <w:t xml:space="preserve"> </w:t>
+      </w:r>
+      <w:r>
+        <w:rPr>
+          <w:rFonts w:ascii="Courier New" w:hAnsi="Courier New" w:cs="Courier New"/>
+          <w:lang w:val="nl-NL"/>
+        </w:rPr>
+        <w:t>denken over moraliteit niet verder</w:t>
+      </w:r>
+      <w:r>
+        <w:rPr>
+          <w:rFonts w:ascii="Courier New" w:hAnsi="Courier New" w:cs="Courier New"/>
+          <w:lang w:val="nl-NL"/>
+        </w:rPr>
+        <w:t xml:space="preserve"> </w:t>
+      </w:r>
+      <w:r>
+        <w:rPr>
+          <w:rFonts w:ascii="Courier New" w:hAnsi="Courier New" w:cs="Courier New"/>
+          <w:lang w:val="nl-NL"/>
+        </w:rPr>
+        <w:t xml:space="preserve">dan </w:t>
+      </w:r>
+      <w:r>
+        <w:rPr>
+          <w:rFonts w:ascii="Courier New" w:hAnsi="Courier New" w:cs="Courier New"/>
+          <w:lang w:val="nl-NL"/>
+        </w:rPr>
+        <w:t xml:space="preserve">er </w:t>
+      </w:r>
+      <w:r>
+        <w:rPr>
+          <w:rFonts w:ascii="Courier New" w:hAnsi="Courier New" w:cs="Courier New"/>
+          <w:lang w:val="nl-NL"/>
+        </w:rPr>
+        <w:t xml:space="preserve">in </w:t>
+      </w:r>
+      <w:r>
+        <w:rPr>
+          <w:rFonts w:ascii="Courier New" w:hAnsi="Courier New" w:cs="Courier New"/>
+          <w:lang w:val="nl-NL"/>
+        </w:rPr>
+        <w:t xml:space="preserve">hele </w:t>
+      </w:r>
+      <w:r>
+        <w:rPr>
+          <w:rFonts w:ascii="Courier New" w:hAnsi="Courier New" w:cs="Courier New"/>
+          <w:lang w:val="nl-NL"/>
+        </w:rPr>
+        <w:t>algemene termen</w:t>
+      </w:r>
+      <w:r>
+        <w:rPr>
+          <w:rFonts w:ascii="Courier New" w:hAnsi="Courier New" w:cs="Courier New"/>
+          <w:lang w:val="nl-NL"/>
+        </w:rPr>
+        <w:t xml:space="preserve"> als</w:t>
+      </w:r>
+      <w:r>
+        <w:rPr>
+          <w:rFonts w:ascii="Courier New" w:hAnsi="Courier New" w:cs="Courier New"/>
+          <w:lang w:val="nl-NL"/>
+        </w:rPr>
+        <w:t xml:space="preserve"> gezondheid, efficiëntie en geluk</w:t>
+      </w:r>
+      <w:r>
+        <w:rPr>
+          <w:rFonts w:ascii="Courier New" w:hAnsi="Courier New" w:cs="Courier New"/>
+          <w:lang w:val="nl-NL"/>
+        </w:rPr>
+        <w:t xml:space="preserve"> over praten</w:t>
+      </w:r>
+      <w:r>
+        <w:rPr>
+          <w:rFonts w:ascii="Courier New" w:hAnsi="Courier New" w:cs="Courier New"/>
+          <w:lang w:val="nl-NL"/>
+        </w:rPr>
+        <w:t xml:space="preserve">. </w:t>
+      </w:r>
+      <w:r>
+        <w:rPr>
+          <w:rFonts w:ascii="Courier New" w:hAnsi="Courier New" w:cs="Courier New"/>
+          <w:lang w:val="nl-NL"/>
+        </w:rPr>
+        <w:t>Als erover gesproken wordt</w:t>
+      </w:r>
+      <w:r>
+        <w:rPr>
+          <w:rFonts w:ascii="Courier New" w:hAnsi="Courier New" w:cs="Courier New"/>
+          <w:lang w:val="nl-NL"/>
+        </w:rPr>
+        <w:t xml:space="preserve"> </w:t>
+      </w:r>
+      <w:r>
+        <w:rPr>
+          <w:rFonts w:ascii="Courier New" w:hAnsi="Courier New" w:cs="Courier New"/>
+          <w:lang w:val="nl-NL"/>
+        </w:rPr>
+        <w:t>gaat het alleen maar over de</w:t>
+      </w:r>
+      <w:r>
+        <w:rPr>
+          <w:rFonts w:ascii="Courier New" w:hAnsi="Courier New" w:cs="Courier New"/>
+          <w:lang w:val="nl-NL"/>
+        </w:rPr>
+        <w:t xml:space="preserve"> negatieve kanten ervan</w:t>
+      </w:r>
+      <w:r>
+        <w:rPr>
+          <w:rFonts w:ascii="Courier New" w:hAnsi="Courier New" w:cs="Courier New"/>
+          <w:lang w:val="nl-NL"/>
+        </w:rPr>
+        <w:t xml:space="preserve">, </w:t>
+      </w:r>
+      <w:r>
+        <w:rPr>
+          <w:rFonts w:ascii="Courier New" w:hAnsi="Courier New" w:cs="Courier New"/>
+          <w:lang w:val="nl-NL"/>
+        </w:rPr>
+        <w:t xml:space="preserve">om iets </w:t>
+      </w:r>
+      <w:r>
+        <w:rPr>
+          <w:rFonts w:ascii="Courier New" w:hAnsi="Courier New" w:cs="Courier New"/>
+          <w:lang w:val="nl-NL"/>
+        </w:rPr>
+        <w:t>te v</w:t>
+      </w:r>
+      <w:r>
+        <w:rPr>
+          <w:rFonts w:ascii="Courier New" w:hAnsi="Courier New" w:cs="Courier New"/>
+          <w:lang w:val="nl-NL"/>
+        </w:rPr>
+        <w:t xml:space="preserve">ermijden, </w:t>
+      </w:r>
+      <w:r>
+        <w:rPr>
+          <w:rFonts w:ascii="Courier New" w:hAnsi="Courier New" w:cs="Courier New"/>
+          <w:lang w:val="nl-NL"/>
+        </w:rPr>
+        <w:t xml:space="preserve">ervoor te </w:t>
+      </w:r>
+      <w:r>
+        <w:rPr>
+          <w:rFonts w:ascii="Courier New" w:hAnsi="Courier New" w:cs="Courier New"/>
+          <w:lang w:val="nl-NL"/>
+        </w:rPr>
+        <w:t xml:space="preserve">zorgen dat we niet in het kwaad terecht komen, </w:t>
+      </w:r>
+      <w:r>
+        <w:rPr>
+          <w:rFonts w:ascii="Courier New" w:hAnsi="Courier New" w:cs="Courier New"/>
+          <w:lang w:val="nl-NL"/>
+        </w:rPr>
+        <w:t xml:space="preserve">door </w:t>
+      </w:r>
+      <w:r>
+        <w:rPr>
+          <w:rFonts w:ascii="Courier New" w:hAnsi="Courier New" w:cs="Courier New"/>
+          <w:lang w:val="nl-NL"/>
+        </w:rPr>
+        <w:t>overtredingen</w:t>
+      </w:r>
+      <w:r>
+        <w:rPr>
+          <w:rFonts w:ascii="Courier New" w:hAnsi="Courier New" w:cs="Courier New"/>
+          <w:lang w:val="nl-NL"/>
+        </w:rPr>
+        <w:t xml:space="preserve"> te benadrukken</w:t>
+      </w:r>
+      <w:r>
+        <w:rPr>
+          <w:rFonts w:ascii="Courier New" w:hAnsi="Courier New" w:cs="Courier New"/>
+          <w:lang w:val="nl-NL"/>
+        </w:rPr>
+        <w:t xml:space="preserve"> en </w:t>
+      </w:r>
+      <w:r>
+        <w:rPr>
+          <w:rFonts w:ascii="Courier New" w:hAnsi="Courier New" w:cs="Courier New"/>
+          <w:lang w:val="nl-NL"/>
+        </w:rPr>
+        <w:t xml:space="preserve">ervoor te </w:t>
+      </w:r>
+      <w:r>
+        <w:rPr>
+          <w:rFonts w:ascii="Courier New" w:hAnsi="Courier New" w:cs="Courier New"/>
+          <w:lang w:val="nl-NL"/>
+        </w:rPr>
+        <w:t xml:space="preserve">zorgen dat we iets niet doen. </w:t>
+      </w:r>
+      <w:r>
+        <w:rPr>
+          <w:rFonts w:ascii="Courier New" w:hAnsi="Courier New" w:cs="Courier New"/>
+          <w:lang w:val="nl-NL"/>
+        </w:rPr>
+        <w:t>G</w:t>
+      </w:r>
+      <w:r>
+        <w:rPr>
+          <w:rFonts w:ascii="Courier New" w:hAnsi="Courier New" w:cs="Courier New"/>
+          <w:lang w:val="nl-NL"/>
+        </w:rPr>
+        <w:t xml:space="preserve">emeenplaatsen </w:t>
+      </w:r>
+      <w:r>
+        <w:rPr>
+          <w:rFonts w:ascii="Courier New" w:hAnsi="Courier New" w:cs="Courier New"/>
+          <w:lang w:val="nl-NL"/>
+        </w:rPr>
+        <w:t>zijn het</w:t>
+      </w:r>
+      <w:r>
+        <w:rPr>
+          <w:rFonts w:ascii="Courier New" w:hAnsi="Courier New" w:cs="Courier New"/>
+          <w:lang w:val="nl-NL"/>
+        </w:rPr>
+        <w:t>,</w:t>
+      </w:r>
+      <w:r>
+        <w:rPr>
+          <w:rFonts w:ascii="Courier New" w:hAnsi="Courier New" w:cs="Courier New"/>
+          <w:lang w:val="nl-NL"/>
+        </w:rPr>
+        <w:t xml:space="preserve"> </w:t>
+      </w:r>
+      <w:r>
+        <w:rPr>
+          <w:rFonts w:ascii="Courier New" w:hAnsi="Courier New" w:cs="Courier New"/>
+          <w:lang w:val="nl-NL"/>
+        </w:rPr>
+        <w:t xml:space="preserve">vaak </w:t>
+      </w:r>
+      <w:r>
+        <w:rPr>
+          <w:rFonts w:ascii="Courier New" w:hAnsi="Courier New" w:cs="Courier New"/>
+          <w:lang w:val="nl-NL"/>
+        </w:rPr>
+        <w:t>met</w:t>
+      </w:r>
+      <w:r>
+        <w:rPr>
+          <w:rFonts w:ascii="Courier New" w:hAnsi="Courier New" w:cs="Courier New"/>
+          <w:lang w:val="nl-NL"/>
+        </w:rPr>
+        <w:t xml:space="preserve"> een </w:t>
+      </w:r>
+      <w:r>
+        <w:rPr>
+          <w:rFonts w:ascii="Courier New" w:hAnsi="Courier New" w:cs="Courier New"/>
+          <w:lang w:val="nl-NL"/>
+        </w:rPr>
+        <w:t xml:space="preserve">sterk </w:t>
+      </w:r>
+      <w:r>
+        <w:rPr>
+          <w:rFonts w:ascii="Courier New" w:hAnsi="Courier New" w:cs="Courier New"/>
+          <w:lang w:val="nl-NL"/>
+        </w:rPr>
+        <w:t xml:space="preserve">conformerend karakter. </w:t>
+      </w:r>
+      <w:r>
+        <w:rPr>
+          <w:rFonts w:ascii="Courier New" w:hAnsi="Courier New" w:cs="Courier New"/>
+          <w:lang w:val="nl-NL"/>
+        </w:rPr>
+        <w:t>Zo is het l</w:t>
+      </w:r>
+      <w:r>
+        <w:rPr>
+          <w:rFonts w:ascii="Courier New" w:hAnsi="Courier New" w:cs="Courier New"/>
+          <w:lang w:val="nl-NL"/>
+        </w:rPr>
+        <w:t>ogisch dat we alleen aandacht hebben</w:t>
+      </w:r>
+      <w:r>
+        <w:rPr>
+          <w:rFonts w:ascii="Courier New" w:hAnsi="Courier New" w:cs="Courier New"/>
+          <w:lang w:val="nl-NL"/>
+        </w:rPr>
+        <w:t xml:space="preserve"> voor mensen die aan de eisen voldoen</w:t>
+      </w:r>
+      <w:r>
+        <w:rPr>
+          <w:rFonts w:ascii="Courier New" w:hAnsi="Courier New" w:cs="Courier New"/>
+          <w:lang w:val="nl-NL"/>
+        </w:rPr>
+        <w:t xml:space="preserve"> en dat z</w:t>
+      </w:r>
+      <w:r>
+        <w:rPr>
+          <w:rFonts w:ascii="Courier New" w:hAnsi="Courier New" w:cs="Courier New"/>
+          <w:lang w:val="nl-NL"/>
+        </w:rPr>
+        <w:t>ij</w:t>
+      </w:r>
+      <w:r>
+        <w:rPr>
+          <w:rFonts w:ascii="Courier New" w:hAnsi="Courier New" w:cs="Courier New"/>
+          <w:lang w:val="nl-NL"/>
+        </w:rPr>
+        <w:t xml:space="preserve"> die </w:t>
+      </w:r>
+      <w:r>
+        <w:rPr>
+          <w:rFonts w:ascii="Courier New" w:hAnsi="Courier New" w:cs="Courier New"/>
+          <w:lang w:val="nl-NL"/>
+        </w:rPr>
+        <w:t xml:space="preserve">niet </w:t>
+      </w:r>
+      <w:r>
+        <w:rPr>
+          <w:rFonts w:ascii="Courier New" w:hAnsi="Courier New" w:cs="Courier New"/>
+          <w:lang w:val="nl-NL"/>
+        </w:rPr>
+        <w:t xml:space="preserve">aan </w:t>
+      </w:r>
+      <w:r>
+        <w:rPr>
+          <w:rFonts w:ascii="Courier New" w:hAnsi="Courier New" w:cs="Courier New"/>
+          <w:lang w:val="nl-NL"/>
+        </w:rPr>
+        <w:t xml:space="preserve">de eisen </w:t>
+      </w:r>
+      <w:r>
+        <w:rPr>
+          <w:rFonts w:ascii="Courier New" w:hAnsi="Courier New" w:cs="Courier New"/>
+          <w:lang w:val="nl-NL"/>
+        </w:rPr>
+        <w:t>vol</w:t>
+      </w:r>
+      <w:r>
+        <w:rPr>
+          <w:rFonts w:ascii="Courier New" w:hAnsi="Courier New" w:cs="Courier New"/>
+          <w:lang w:val="nl-NL"/>
+        </w:rPr>
+        <w:t xml:space="preserve">doen in het verdomhoekje </w:t>
+      </w:r>
+      <w:r>
+        <w:rPr>
+          <w:rFonts w:ascii="Courier New" w:hAnsi="Courier New" w:cs="Courier New"/>
+          <w:lang w:val="nl-NL"/>
+        </w:rPr>
+        <w:t xml:space="preserve">worden </w:t>
+      </w:r>
+      <w:r>
+        <w:rPr>
+          <w:rFonts w:ascii="Courier New" w:hAnsi="Courier New" w:cs="Courier New"/>
+          <w:lang w:val="nl-NL"/>
+        </w:rPr>
+        <w:t xml:space="preserve">geplaatst. </w:t>
+      </w:r>
+      <w:r>
+        <w:rPr>
+          <w:rFonts w:ascii="Courier New" w:hAnsi="Courier New" w:cs="Courier New"/>
+          <w:lang w:val="nl-NL"/>
+        </w:rPr>
+        <w:t>Natuurlijk zijn er mensen die ni</w:t>
+      </w:r>
+      <w:r>
+        <w:rPr>
+          <w:rFonts w:ascii="Courier New" w:hAnsi="Courier New" w:cs="Courier New"/>
+          <w:lang w:val="nl-NL"/>
+        </w:rPr>
+        <w:t>ets op hebben met het conformerend perspectief</w:t>
+      </w:r>
+      <w:r>
+        <w:rPr>
+          <w:rFonts w:ascii="Courier New" w:hAnsi="Courier New" w:cs="Courier New"/>
+          <w:lang w:val="nl-NL"/>
+        </w:rPr>
+        <w:t xml:space="preserve"> en hun eigen weg zoeken. Sommigen</w:t>
+      </w:r>
+      <w:r>
+        <w:rPr>
+          <w:rFonts w:ascii="Courier New" w:hAnsi="Courier New" w:cs="Courier New"/>
+          <w:lang w:val="nl-NL"/>
+        </w:rPr>
+        <w:t xml:space="preserve"> </w:t>
+      </w:r>
+      <w:r>
+        <w:rPr>
+          <w:rFonts w:ascii="Courier New" w:hAnsi="Courier New" w:cs="Courier New"/>
+          <w:lang w:val="nl-NL"/>
+        </w:rPr>
+        <w:t xml:space="preserve">van hen </w:t>
+      </w:r>
+      <w:r>
+        <w:rPr>
+          <w:rFonts w:ascii="Courier New" w:hAnsi="Courier New" w:cs="Courier New"/>
+          <w:lang w:val="nl-NL"/>
+        </w:rPr>
+        <w:t xml:space="preserve">vluchten in een soort romantisch superioriteitsidee van </w:t>
+      </w:r>
+      <w:r>
+        <w:rPr>
+          <w:rFonts w:ascii="Courier New" w:hAnsi="Courier New" w:cs="Courier New"/>
+          <w:lang w:val="nl-NL"/>
+        </w:rPr>
+        <w:t xml:space="preserve">de </w:t>
+      </w:r>
+      <w:r>
+        <w:rPr>
+          <w:rFonts w:ascii="Courier New" w:hAnsi="Courier New" w:cs="Courier New"/>
+          <w:lang w:val="nl-NL"/>
+        </w:rPr>
+        <w:t>totale individualiteit</w:t>
+      </w:r>
+      <w:r>
+        <w:rPr>
+          <w:rFonts w:ascii="Courier New" w:hAnsi="Courier New" w:cs="Courier New"/>
+          <w:lang w:val="nl-NL"/>
+        </w:rPr>
+        <w:t>, anderen denken</w:t>
+      </w:r>
+      <w:r>
+        <w:rPr>
+          <w:rFonts w:ascii="Courier New" w:hAnsi="Courier New" w:cs="Courier New"/>
+          <w:lang w:val="nl-NL"/>
+        </w:rPr>
+        <w:t xml:space="preserve"> </w:t>
+      </w:r>
+      <w:r>
+        <w:rPr>
+          <w:rFonts w:ascii="Courier New" w:hAnsi="Courier New" w:cs="Courier New"/>
+          <w:lang w:val="nl-NL"/>
+        </w:rPr>
+        <w:t xml:space="preserve">alleen </w:t>
+      </w:r>
+      <w:r>
+        <w:rPr>
+          <w:rFonts w:ascii="Courier New" w:hAnsi="Courier New" w:cs="Courier New"/>
+          <w:lang w:val="nl-NL"/>
+        </w:rPr>
+        <w:t>egoïstisch aan zichzel</w:t>
+      </w:r>
+      <w:r>
+        <w:rPr>
+          <w:rFonts w:ascii="Courier New" w:hAnsi="Courier New" w:cs="Courier New"/>
+          <w:lang w:val="nl-NL"/>
+        </w:rPr>
+        <w:t>f</w:t>
+      </w:r>
+      <w:r>
+        <w:rPr>
+          <w:rFonts w:ascii="Courier New" w:hAnsi="Courier New" w:cs="Courier New"/>
+          <w:lang w:val="nl-NL"/>
+        </w:rPr>
+        <w:t xml:space="preserve">. </w:t>
+      </w:r>
+      <w:r>
+        <w:rPr>
+          <w:rFonts w:ascii="Courier New" w:hAnsi="Courier New" w:cs="Courier New"/>
+          <w:lang w:val="nl-NL"/>
+        </w:rPr>
+        <w:t xml:space="preserve">Sommigen </w:t>
+      </w:r>
+      <w:r>
+        <w:rPr>
+          <w:rFonts w:ascii="Courier New" w:hAnsi="Courier New" w:cs="Courier New"/>
+          <w:lang w:val="nl-NL"/>
+        </w:rPr>
+        <w:t>zoeken de oplossing in een nieuw soort persoonlijkheid</w:t>
+      </w:r>
+      <w:r>
+        <w:rPr>
+          <w:rFonts w:ascii="Courier New" w:hAnsi="Courier New" w:cs="Courier New"/>
+          <w:lang w:val="nl-NL"/>
+        </w:rPr>
+        <w:t xml:space="preserve"> en gaan ervanuit dat</w:t>
+      </w:r>
+      <w:r>
+        <w:rPr>
+          <w:rFonts w:ascii="Courier New" w:hAnsi="Courier New" w:cs="Courier New"/>
+          <w:lang w:val="nl-NL"/>
+        </w:rPr>
+        <w:t xml:space="preserve"> a</w:t>
+      </w:r>
+      <w:r>
+        <w:rPr>
+          <w:rFonts w:ascii="Courier New" w:hAnsi="Courier New" w:cs="Courier New"/>
+          <w:lang w:val="nl-NL"/>
+        </w:rPr>
+        <w:t xml:space="preserve">ls mensen veranderen, de instituten </w:t>
+      </w:r>
+      <w:r>
+        <w:rPr>
+          <w:rFonts w:ascii="Courier New" w:hAnsi="Courier New" w:cs="Courier New"/>
+          <w:lang w:val="nl-NL"/>
+        </w:rPr>
+        <w:t>vanzelf</w:t>
+      </w:r>
+      <w:r>
+        <w:rPr>
+          <w:rFonts w:ascii="Courier New" w:hAnsi="Courier New" w:cs="Courier New"/>
+          <w:lang w:val="nl-NL"/>
+        </w:rPr>
+        <w:t xml:space="preserve"> veranderen</w:t>
+      </w:r>
+      <w:r>
+        <w:rPr>
+          <w:rFonts w:ascii="Courier New" w:hAnsi="Courier New" w:cs="Courier New"/>
+          <w:lang w:val="nl-NL"/>
+        </w:rPr>
+        <w:t xml:space="preserve">. Daar tegenover heb je mensen die de </w:t>
+      </w:r>
+      <w:r>
+        <w:rPr>
+          <w:rFonts w:ascii="Courier New" w:hAnsi="Courier New" w:cs="Courier New"/>
+          <w:lang w:val="nl-NL"/>
+        </w:rPr>
+        <w:t xml:space="preserve">individuele </w:t>
+      </w:r>
+      <w:r>
+        <w:rPr>
+          <w:rFonts w:ascii="Courier New" w:hAnsi="Courier New" w:cs="Courier New"/>
+          <w:lang w:val="nl-NL"/>
+        </w:rPr>
+        <w:t>vrijheid</w:t>
+      </w:r>
+      <w:r>
+        <w:rPr>
+          <w:rFonts w:ascii="Courier New" w:hAnsi="Courier New" w:cs="Courier New"/>
+          <w:lang w:val="nl-NL"/>
+        </w:rPr>
+        <w:t xml:space="preserve"> </w:t>
+      </w:r>
+      <w:r>
+        <w:rPr>
+          <w:rFonts w:ascii="Courier New" w:hAnsi="Courier New" w:cs="Courier New"/>
+          <w:lang w:val="nl-NL"/>
+        </w:rPr>
+        <w:t xml:space="preserve">ontkennen. </w:t>
+      </w:r>
+      <w:r>
+        <w:rPr>
+          <w:rFonts w:ascii="Courier New" w:hAnsi="Courier New" w:cs="Courier New"/>
+          <w:lang w:val="nl-NL"/>
+        </w:rPr>
+        <w:t>Voor hen is v</w:t>
+      </w:r>
+      <w:r>
+        <w:rPr>
+          <w:rFonts w:ascii="Courier New" w:hAnsi="Courier New" w:cs="Courier New"/>
+          <w:lang w:val="nl-NL"/>
+        </w:rPr>
+        <w:t xml:space="preserve">erandering </w:t>
+      </w:r>
+      <w:r>
+        <w:rPr>
+          <w:rFonts w:ascii="Courier New" w:hAnsi="Courier New" w:cs="Courier New"/>
+          <w:lang w:val="nl-NL"/>
+        </w:rPr>
+        <w:t xml:space="preserve">alleen </w:t>
+      </w:r>
+      <w:r>
+        <w:rPr>
+          <w:rFonts w:ascii="Courier New" w:hAnsi="Courier New" w:cs="Courier New"/>
+          <w:lang w:val="nl-NL"/>
+        </w:rPr>
+        <w:t xml:space="preserve">mogelijk </w:t>
+      </w:r>
+      <w:r>
+        <w:rPr>
+          <w:rFonts w:ascii="Courier New" w:hAnsi="Courier New" w:cs="Courier New"/>
+          <w:lang w:val="nl-NL"/>
+        </w:rPr>
+        <w:t>als</w:t>
+      </w:r>
+      <w:r>
+        <w:rPr>
+          <w:rFonts w:ascii="Courier New" w:hAnsi="Courier New" w:cs="Courier New"/>
+          <w:lang w:val="nl-NL"/>
+        </w:rPr>
+        <w:t xml:space="preserve"> de instituten verander</w:t>
+      </w:r>
+      <w:r>
+        <w:rPr>
+          <w:rFonts w:ascii="Courier New" w:hAnsi="Courier New" w:cs="Courier New"/>
+          <w:lang w:val="nl-NL"/>
+        </w:rPr>
+        <w:t>en</w:t>
+      </w:r>
+      <w:r>
+        <w:rPr>
+          <w:rFonts w:ascii="Courier New" w:hAnsi="Courier New" w:cs="Courier New"/>
+          <w:lang w:val="nl-NL"/>
+        </w:rPr>
+        <w:t xml:space="preserve"> en dan veranderen de gewoonten en het gedrag</w:t>
+      </w:r>
+      <w:r>
+        <w:rPr>
+          <w:rFonts w:ascii="Courier New" w:hAnsi="Courier New" w:cs="Courier New"/>
+          <w:lang w:val="nl-NL"/>
+        </w:rPr>
+        <w:t xml:space="preserve">. </w:t>
       </w:r>
     </w:p>
     <w:p>
       <w:pPr>
         <w:spacing w:line="360" w:lineRule="auto"/>
+        <w:ind w:firstLine="720"/>
+        <w:rPr>
+          <w:rFonts w:ascii="Courier New" w:hAnsi="Courier New" w:cs="Courier New"/>
+          <w:lang w:val="nl-NL"/>
+        </w:rPr>
+      </w:pPr>
+      <w:r>
+        <w:rPr>
+          <w:rFonts w:ascii="Courier New" w:hAnsi="Courier New" w:cs="Courier New"/>
+          <w:lang w:val="nl-NL"/>
+        </w:rPr>
+        <w:t xml:space="preserve">Het gaat </w:t>
+      </w:r>
+      <w:proofErr w:type="spellStart"/>
+      <w:r>
+        <w:rPr>
+          <w:rFonts w:ascii="Courier New" w:hAnsi="Courier New" w:cs="Courier New"/>
+          <w:lang w:val="nl-NL"/>
+        </w:rPr>
+        <w:t>Dewey</w:t>
+      </w:r>
+      <w:proofErr w:type="spellEnd"/>
+      <w:r>
+        <w:rPr>
+          <w:rFonts w:ascii="Courier New" w:hAnsi="Courier New" w:cs="Courier New"/>
+          <w:lang w:val="nl-NL"/>
+        </w:rPr>
+        <w:t xml:space="preserve"> om i</w:t>
+      </w:r>
+      <w:r>
+        <w:rPr>
+          <w:rFonts w:ascii="Courier New" w:hAnsi="Courier New" w:cs="Courier New"/>
+          <w:lang w:val="nl-NL"/>
+        </w:rPr>
+        <w:t>nteractie tussen elementen van de menselijke natuur en van de omgeving. Vooruitgang erkent beide kanten</w:t>
+      </w:r>
+      <w:r>
+        <w:rPr>
+          <w:rFonts w:ascii="Courier New" w:hAnsi="Courier New" w:cs="Courier New"/>
+          <w:lang w:val="nl-NL"/>
+        </w:rPr>
+        <w:t xml:space="preserve"> en </w:t>
+      </w:r>
+      <w:r>
+        <w:rPr>
+          <w:rFonts w:ascii="Courier New" w:hAnsi="Courier New" w:cs="Courier New"/>
+          <w:lang w:val="nl-NL"/>
+        </w:rPr>
+        <w:t xml:space="preserve">wel </w:t>
+      </w:r>
+      <w:r>
+        <w:rPr>
+          <w:rFonts w:ascii="Courier New" w:hAnsi="Courier New" w:cs="Courier New"/>
+          <w:lang w:val="nl-NL"/>
+        </w:rPr>
+        <w:t>in samenhang</w:t>
+      </w:r>
+      <w:r>
+        <w:rPr>
+          <w:rFonts w:ascii="Courier New" w:hAnsi="Courier New" w:cs="Courier New"/>
+          <w:lang w:val="nl-NL"/>
+        </w:rPr>
+        <w:t xml:space="preserve">, </w:t>
+      </w:r>
+      <w:r>
+        <w:rPr>
+          <w:rFonts w:ascii="Courier New" w:hAnsi="Courier New" w:cs="Courier New"/>
+          <w:lang w:val="nl-NL"/>
+        </w:rPr>
+        <w:t xml:space="preserve">dus </w:t>
+      </w:r>
+      <w:r>
+        <w:rPr>
+          <w:rFonts w:ascii="Courier New" w:hAnsi="Courier New" w:cs="Courier New"/>
+          <w:lang w:val="nl-NL"/>
+        </w:rPr>
+        <w:t>die van menselijke vrijheid in interactie met een omgeving waarin menselijke wensen en keuzen worden erkend.</w:t>
+      </w:r>
+      <w:r>
+        <w:rPr>
+          <w:rFonts w:ascii="Courier New" w:hAnsi="Courier New" w:cs="Courier New"/>
+          <w:lang w:val="nl-NL"/>
+        </w:rPr>
+        <w:t xml:space="preserve"> </w:t>
+      </w:r>
+      <w:r>
+        <w:rPr>
+          <w:rFonts w:ascii="Courier New" w:hAnsi="Courier New" w:cs="Courier New"/>
+          <w:lang w:val="nl-NL"/>
+        </w:rPr>
+        <w:t>I</w:t>
+      </w:r>
+      <w:r>
+        <w:rPr>
+          <w:rFonts w:ascii="Courier New" w:hAnsi="Courier New" w:cs="Courier New"/>
+          <w:lang w:val="nl-NL"/>
+        </w:rPr>
+        <w:t>n zijn</w:t>
+      </w:r>
+      <w:r>
+        <w:rPr>
+          <w:rFonts w:ascii="Courier New" w:hAnsi="Courier New" w:cs="Courier New"/>
+          <w:lang w:val="nl-NL"/>
+        </w:rPr>
+        <w:t xml:space="preserve"> praktisch morele theorie </w:t>
+      </w:r>
+      <w:r>
+        <w:rPr>
+          <w:rFonts w:ascii="Courier New" w:hAnsi="Courier New" w:cs="Courier New"/>
+          <w:lang w:val="nl-NL"/>
+        </w:rPr>
+        <w:t xml:space="preserve">wil </w:t>
+      </w:r>
+      <w:proofErr w:type="spellStart"/>
+      <w:r>
+        <w:rPr>
+          <w:rFonts w:ascii="Courier New" w:hAnsi="Courier New" w:cs="Courier New"/>
+          <w:lang w:val="nl-NL"/>
+        </w:rPr>
+        <w:t>Dewey</w:t>
+      </w:r>
+      <w:proofErr w:type="spellEnd"/>
+      <w:r>
+        <w:rPr>
+          <w:rFonts w:ascii="Courier New" w:hAnsi="Courier New" w:cs="Courier New"/>
+          <w:lang w:val="nl-NL"/>
+        </w:rPr>
+        <w:t xml:space="preserve"> </w:t>
+      </w:r>
+      <w:r>
+        <w:rPr>
+          <w:rFonts w:ascii="Courier New" w:hAnsi="Courier New" w:cs="Courier New"/>
+          <w:lang w:val="nl-NL"/>
+        </w:rPr>
+        <w:t xml:space="preserve">het duidelijke </w:t>
+      </w:r>
+      <w:r>
+        <w:rPr>
+          <w:rFonts w:ascii="Courier New" w:hAnsi="Courier New" w:cs="Courier New"/>
+          <w:lang w:val="nl-NL"/>
+        </w:rPr>
+        <w:t>onderscheid tussen het menselijke en natuurlijke</w:t>
+      </w:r>
+      <w:r>
+        <w:rPr>
+          <w:rFonts w:ascii="Courier New" w:hAnsi="Courier New" w:cs="Courier New"/>
+          <w:lang w:val="nl-NL"/>
+        </w:rPr>
+        <w:t xml:space="preserve"> opheffen</w:t>
+      </w:r>
+      <w:r>
+        <w:rPr>
+          <w:rFonts w:ascii="Courier New" w:hAnsi="Courier New" w:cs="Courier New"/>
+          <w:lang w:val="nl-NL"/>
+        </w:rPr>
+        <w:t xml:space="preserve">. </w:t>
+      </w:r>
+      <w:r>
+        <w:rPr>
+          <w:rFonts w:ascii="Courier New" w:hAnsi="Courier New" w:cs="Courier New"/>
+          <w:lang w:val="nl-NL"/>
+        </w:rPr>
+        <w:t>Moraliteit</w:t>
+      </w:r>
+      <w:r>
+        <w:rPr>
+          <w:rFonts w:ascii="Courier New" w:hAnsi="Courier New" w:cs="Courier New"/>
+          <w:lang w:val="nl-NL"/>
+        </w:rPr>
+        <w:t xml:space="preserve"> </w:t>
+      </w:r>
+      <w:r>
+        <w:rPr>
+          <w:rFonts w:ascii="Courier New" w:hAnsi="Courier New" w:cs="Courier New"/>
+          <w:lang w:val="nl-NL"/>
+        </w:rPr>
+        <w:t xml:space="preserve">vat hij breed op, met aandacht voor </w:t>
+      </w:r>
+      <w:r>
+        <w:rPr>
+          <w:rFonts w:ascii="Courier New" w:hAnsi="Courier New" w:cs="Courier New"/>
+          <w:lang w:val="nl-NL"/>
+        </w:rPr>
+        <w:t>menselijke activiteiten</w:t>
+      </w:r>
+      <w:r>
+        <w:rPr>
+          <w:rFonts w:ascii="Courier New" w:hAnsi="Courier New" w:cs="Courier New"/>
+          <w:lang w:val="nl-NL"/>
+        </w:rPr>
+        <w:t xml:space="preserve"> en</w:t>
+      </w:r>
+      <w:r>
+        <w:rPr>
+          <w:rFonts w:ascii="Courier New" w:hAnsi="Courier New" w:cs="Courier New"/>
+          <w:lang w:val="nl-NL"/>
+        </w:rPr>
+        <w:t xml:space="preserve"> de natuur </w:t>
+      </w:r>
+      <w:r>
+        <w:rPr>
+          <w:rFonts w:ascii="Courier New" w:hAnsi="Courier New" w:cs="Courier New"/>
+          <w:lang w:val="nl-NL"/>
+        </w:rPr>
+        <w:t>en</w:t>
+      </w:r>
+      <w:r>
+        <w:rPr>
+          <w:rFonts w:ascii="Courier New" w:hAnsi="Courier New" w:cs="Courier New"/>
+          <w:lang w:val="nl-NL"/>
+        </w:rPr>
+        <w:t xml:space="preserve"> met linken naar de geschiedenis, de sociologie, het recht en de economie. Alleen </w:t>
+      </w:r>
+      <w:r>
+        <w:rPr>
+          <w:rFonts w:ascii="Courier New" w:hAnsi="Courier New" w:cs="Courier New"/>
+          <w:lang w:val="nl-NL"/>
+        </w:rPr>
+        <w:lastRenderedPageBreak/>
+        <w:t>zo kunnen</w:t>
+      </w:r>
+      <w:r>
+        <w:rPr>
+          <w:rFonts w:ascii="Courier New" w:hAnsi="Courier New" w:cs="Courier New"/>
+          <w:lang w:val="nl-NL"/>
+        </w:rPr>
+        <w:t>, volgens hem,</w:t>
+      </w:r>
+      <w:r>
+        <w:rPr>
+          <w:rFonts w:ascii="Courier New" w:hAnsi="Courier New" w:cs="Courier New"/>
+          <w:lang w:val="nl-NL"/>
+        </w:rPr>
+        <w:t xml:space="preserve"> moedig</w:t>
+      </w:r>
+      <w:r>
+        <w:rPr>
+          <w:rFonts w:ascii="Courier New" w:hAnsi="Courier New" w:cs="Courier New"/>
+          <w:lang w:val="nl-NL"/>
+        </w:rPr>
+        <w:t>e</w:t>
+      </w:r>
+      <w:r>
+        <w:rPr>
+          <w:rFonts w:ascii="Courier New" w:hAnsi="Courier New" w:cs="Courier New"/>
+          <w:lang w:val="nl-NL"/>
+        </w:rPr>
+        <w:t xml:space="preserve"> en intelligent</w:t>
+      </w:r>
+      <w:r>
+        <w:rPr>
+          <w:rFonts w:ascii="Courier New" w:hAnsi="Courier New" w:cs="Courier New"/>
+          <w:lang w:val="nl-NL"/>
+        </w:rPr>
+        <w:t>e</w:t>
+      </w:r>
+      <w:r>
+        <w:rPr>
+          <w:rFonts w:ascii="Courier New" w:hAnsi="Courier New" w:cs="Courier New"/>
+          <w:lang w:val="nl-NL"/>
+        </w:rPr>
+        <w:t xml:space="preserve"> oplossingen </w:t>
+      </w:r>
+      <w:r>
+        <w:rPr>
+          <w:rFonts w:ascii="Courier New" w:hAnsi="Courier New" w:cs="Courier New"/>
+          <w:lang w:val="nl-NL"/>
+        </w:rPr>
+        <w:t>gevonden</w:t>
+      </w:r>
+      <w:r>
+        <w:rPr>
+          <w:rFonts w:ascii="Courier New" w:hAnsi="Courier New" w:cs="Courier New"/>
+          <w:lang w:val="nl-NL"/>
+        </w:rPr>
+        <w:t xml:space="preserve"> worden voor problemen</w:t>
+      </w:r>
+      <w:r>
+        <w:rPr>
+          <w:rFonts w:ascii="Courier New" w:hAnsi="Courier New" w:cs="Courier New"/>
+          <w:lang w:val="nl-NL"/>
+        </w:rPr>
+        <w:t xml:space="preserve">. Fouten zullen er </w:t>
+      </w:r>
+      <w:r>
+        <w:rPr>
+          <w:rFonts w:ascii="Courier New" w:hAnsi="Courier New" w:cs="Courier New"/>
+          <w:lang w:val="nl-NL"/>
+        </w:rPr>
+        <w:t xml:space="preserve">dan nog </w:t>
+      </w:r>
+      <w:r>
+        <w:rPr>
+          <w:rFonts w:ascii="Courier New" w:hAnsi="Courier New" w:cs="Courier New"/>
+          <w:lang w:val="nl-NL"/>
+        </w:rPr>
+        <w:t xml:space="preserve">altijd worden gemaakt, maar </w:t>
+      </w:r>
+      <w:r>
+        <w:rPr>
+          <w:rFonts w:ascii="Courier New" w:hAnsi="Courier New" w:cs="Courier New"/>
+          <w:lang w:val="nl-NL"/>
+        </w:rPr>
+        <w:t>er is</w:t>
+      </w:r>
+      <w:r>
+        <w:rPr>
+          <w:rFonts w:ascii="Courier New" w:hAnsi="Courier New" w:cs="Courier New"/>
+          <w:lang w:val="nl-NL"/>
+        </w:rPr>
+        <w:t xml:space="preserve"> </w:t>
+      </w:r>
+      <w:r>
+        <w:rPr>
+          <w:rFonts w:ascii="Courier New" w:hAnsi="Courier New" w:cs="Courier New"/>
+          <w:lang w:val="nl-NL"/>
+        </w:rPr>
+        <w:t xml:space="preserve">wat </w:t>
+      </w:r>
+      <w:r>
+        <w:rPr>
+          <w:rFonts w:ascii="Courier New" w:hAnsi="Courier New" w:cs="Courier New"/>
+          <w:lang w:val="nl-NL"/>
+        </w:rPr>
+        <w:t>te leren</w:t>
+      </w:r>
+      <w:r>
+        <w:rPr>
+          <w:rFonts w:ascii="Courier New" w:hAnsi="Courier New" w:cs="Courier New"/>
+          <w:lang w:val="nl-NL"/>
+        </w:rPr>
+        <w:t xml:space="preserve">. </w:t>
+      </w:r>
+      <w:r>
+        <w:rPr>
+          <w:rFonts w:ascii="Courier New" w:hAnsi="Courier New" w:cs="Courier New"/>
+          <w:lang w:val="nl-NL"/>
+        </w:rPr>
+        <w:t xml:space="preserve">Tegen moeilijkheden zullen we altijd aan blijven </w:t>
+      </w:r>
+      <w:r>
+        <w:rPr>
+          <w:rFonts w:ascii="Courier New" w:hAnsi="Courier New" w:cs="Courier New"/>
+          <w:lang w:val="nl-NL"/>
+        </w:rPr>
+        <w:t xml:space="preserve">lopen en daar </w:t>
+      </w:r>
+      <w:r>
+        <w:rPr>
+          <w:rFonts w:ascii="Courier New" w:hAnsi="Courier New" w:cs="Courier New"/>
+          <w:lang w:val="nl-NL"/>
+        </w:rPr>
+        <w:t>is dan</w:t>
+      </w:r>
+      <w:r>
+        <w:rPr>
+          <w:rFonts w:ascii="Courier New" w:hAnsi="Courier New" w:cs="Courier New"/>
+          <w:lang w:val="nl-NL"/>
+        </w:rPr>
+        <w:t xml:space="preserve"> weer kennis bij </w:t>
+      </w:r>
+      <w:r>
+        <w:rPr>
+          <w:rFonts w:ascii="Courier New" w:hAnsi="Courier New" w:cs="Courier New"/>
+          <w:lang w:val="nl-NL"/>
+        </w:rPr>
+        <w:t xml:space="preserve">te </w:t>
+      </w:r>
+      <w:r>
+        <w:rPr>
+          <w:rFonts w:ascii="Courier New" w:hAnsi="Courier New" w:cs="Courier New"/>
+          <w:lang w:val="nl-NL"/>
+        </w:rPr>
+        <w:t>gebruiken. Zo kan de moraliteit groeien zonder fanatiek te worden, i</w:t>
+      </w:r>
+      <w:r>
+        <w:rPr>
+          <w:rFonts w:ascii="Courier New" w:hAnsi="Courier New" w:cs="Courier New"/>
+          <w:lang w:val="nl-NL"/>
+        </w:rPr>
+        <w:t xml:space="preserve">ets worden </w:t>
+      </w:r>
+      <w:r>
+        <w:rPr>
+          <w:rFonts w:ascii="Courier New" w:hAnsi="Courier New" w:cs="Courier New"/>
+          <w:lang w:val="nl-NL"/>
+        </w:rPr>
+        <w:t>na</w:t>
+      </w:r>
+      <w:r>
+        <w:rPr>
+          <w:rFonts w:ascii="Courier New" w:hAnsi="Courier New" w:cs="Courier New"/>
+          <w:lang w:val="nl-NL"/>
+        </w:rPr>
+        <w:t>gestreefd</w:t>
+      </w:r>
+      <w:r>
+        <w:rPr>
+          <w:rFonts w:ascii="Courier New" w:hAnsi="Courier New" w:cs="Courier New"/>
+          <w:lang w:val="nl-NL"/>
+        </w:rPr>
+        <w:t xml:space="preserve"> </w:t>
+      </w:r>
+      <w:r>
+        <w:rPr>
+          <w:rFonts w:ascii="Courier New" w:hAnsi="Courier New" w:cs="Courier New"/>
+          <w:lang w:val="nl-NL"/>
+        </w:rPr>
+        <w:t xml:space="preserve">zonder sentimenteel te worden, de werkelijkheid </w:t>
+      </w:r>
+      <w:r>
+        <w:rPr>
+          <w:rFonts w:ascii="Courier New" w:hAnsi="Courier New" w:cs="Courier New"/>
+          <w:lang w:val="nl-NL"/>
+        </w:rPr>
+        <w:t xml:space="preserve">zich aanpassen </w:t>
+      </w:r>
+      <w:r>
+        <w:rPr>
+          <w:rFonts w:ascii="Courier New" w:hAnsi="Courier New" w:cs="Courier New"/>
+          <w:lang w:val="nl-NL"/>
+        </w:rPr>
+        <w:t xml:space="preserve">zonder conventioneel te worden, </w:t>
+      </w:r>
+      <w:r>
+        <w:rPr>
+          <w:rFonts w:ascii="Courier New" w:hAnsi="Courier New" w:cs="Courier New"/>
+          <w:lang w:val="nl-NL"/>
+        </w:rPr>
+        <w:t>iets</w:t>
+      </w:r>
+      <w:r>
+        <w:rPr>
+          <w:rFonts w:ascii="Courier New" w:hAnsi="Courier New" w:cs="Courier New"/>
+          <w:lang w:val="nl-NL"/>
+        </w:rPr>
+        <w:t xml:space="preserve"> </w:t>
+      </w:r>
+      <w:r>
+        <w:rPr>
+          <w:rFonts w:ascii="Courier New" w:hAnsi="Courier New" w:cs="Courier New"/>
+          <w:lang w:val="nl-NL"/>
+        </w:rPr>
+        <w:t xml:space="preserve">gevoelig </w:t>
+      </w:r>
+      <w:r>
+        <w:rPr>
+          <w:rFonts w:ascii="Courier New" w:hAnsi="Courier New" w:cs="Courier New"/>
+          <w:lang w:val="nl-NL"/>
+        </w:rPr>
+        <w:t>en niet</w:t>
+      </w:r>
+      <w:r>
+        <w:rPr>
+          <w:rFonts w:ascii="Courier New" w:hAnsi="Courier New" w:cs="Courier New"/>
+          <w:lang w:val="nl-NL"/>
+        </w:rPr>
+        <w:t xml:space="preserve"> berekenend worden </w:t>
+      </w:r>
+      <w:r>
+        <w:rPr>
+          <w:rFonts w:ascii="Courier New" w:hAnsi="Courier New" w:cs="Courier New"/>
+          <w:lang w:val="nl-NL"/>
+        </w:rPr>
+        <w:t xml:space="preserve">benaderd </w:t>
+      </w:r>
+      <w:r>
+        <w:rPr>
+          <w:rFonts w:ascii="Courier New" w:hAnsi="Courier New" w:cs="Courier New"/>
+          <w:lang w:val="nl-NL"/>
+        </w:rPr>
+        <w:t xml:space="preserve">en idealistisch </w:t>
+      </w:r>
+      <w:r>
+        <w:rPr>
+          <w:rFonts w:ascii="Courier New" w:hAnsi="Courier New" w:cs="Courier New"/>
+          <w:lang w:val="nl-NL"/>
+        </w:rPr>
+        <w:t xml:space="preserve">gehandeld worden </w:t>
+      </w:r>
+      <w:r>
+        <w:rPr>
+          <w:rFonts w:ascii="Courier New" w:hAnsi="Courier New" w:cs="Courier New"/>
+          <w:lang w:val="nl-NL"/>
+        </w:rPr>
+        <w:t>zonder romantisch te worden.</w:t>
+      </w:r>
+    </w:p>
+    <w:p>
+      <w:pPr>
+        <w:spacing w:line="360" w:lineRule="auto"/>
+        <w:ind w:firstLine="720"/>
         <w:rPr>
           <w:rFonts w:ascii="Courier New" w:hAnsi="Courier New" w:cs="Courier New"/>
           <w:lang w:val="nl-NL"/>
@@ -616,7 +2324,7 @@
           <w:rFonts w:ascii="Courier New" w:hAnsi="Courier New" w:cs="Courier New"/>
           <w:lang w:val="nl-NL"/>
         </w:rPr>
-        <w:t>Gewoonte</w:t>
+        <w:t xml:space="preserve"> </w:t>
       </w:r>
     </w:p>
     <w:p>
@@ -627,13 +2335,6 @@
           <w:lang w:val="nl-NL"/>
         </w:rPr>
       </w:pPr>
-      <w:r>
-        <w:rPr>
-          <w:rFonts w:ascii="Courier New" w:hAnsi="Courier New" w:cs="Courier New"/>
-          <w:lang w:val="nl-NL"/>
-        </w:rPr>
-        <w:t>Impulsen</w:t>
-      </w:r>
     </w:p>
     <w:p>
       <w:pPr>
@@ -648,8 +2349,1577 @@
           <w:rFonts w:ascii="Courier New" w:hAnsi="Courier New" w:cs="Courier New"/>
           <w:lang w:val="nl-NL"/>
         </w:rPr>
-        <w:t>Intelligentie</w:t>
-      </w:r>
+        <w:t>Gewoonte</w:t>
+      </w:r>
+      <w:r>
+        <w:rPr>
+          <w:rFonts w:ascii="Courier New" w:hAnsi="Courier New" w:cs="Courier New"/>
+          <w:lang w:val="nl-NL"/>
+        </w:rPr>
+        <w:t xml:space="preserve"> he</w:t>
+      </w:r>
+      <w:r>
+        <w:rPr>
+          <w:rFonts w:ascii="Courier New" w:hAnsi="Courier New" w:cs="Courier New"/>
+          <w:lang w:val="nl-NL"/>
+        </w:rPr>
+        <w:t>eft</w:t>
+      </w:r>
+      <w:r>
+        <w:rPr>
+          <w:rFonts w:ascii="Courier New" w:hAnsi="Courier New" w:cs="Courier New"/>
+          <w:lang w:val="nl-NL"/>
+        </w:rPr>
+        <w:t xml:space="preserve"> </w:t>
+      </w:r>
+      <w:r>
+        <w:rPr>
+          <w:rFonts w:ascii="Courier New" w:hAnsi="Courier New" w:cs="Courier New"/>
+          <w:lang w:val="nl-NL"/>
+        </w:rPr>
+        <w:t xml:space="preserve">een </w:t>
+      </w:r>
+      <w:r>
+        <w:rPr>
+          <w:rFonts w:ascii="Courier New" w:hAnsi="Courier New" w:cs="Courier New"/>
+          <w:lang w:val="nl-NL"/>
+        </w:rPr>
+        <w:t>sociale functie</w:t>
+      </w:r>
+      <w:r>
+        <w:rPr>
+          <w:rFonts w:ascii="Courier New" w:hAnsi="Courier New" w:cs="Courier New"/>
+          <w:lang w:val="nl-NL"/>
+        </w:rPr>
+        <w:t xml:space="preserve"> in </w:t>
+      </w:r>
+      <w:r>
+        <w:rPr>
+          <w:rFonts w:ascii="Courier New" w:hAnsi="Courier New" w:cs="Courier New"/>
+          <w:lang w:val="nl-NL"/>
+        </w:rPr>
+        <w:t>ons</w:t>
+      </w:r>
+      <w:r>
+        <w:rPr>
+          <w:rFonts w:ascii="Courier New" w:hAnsi="Courier New" w:cs="Courier New"/>
+          <w:lang w:val="nl-NL"/>
+        </w:rPr>
+        <w:t xml:space="preserve"> gedrag</w:t>
+      </w:r>
+      <w:r>
+        <w:rPr>
+          <w:rFonts w:ascii="Courier New" w:hAnsi="Courier New" w:cs="Courier New"/>
+          <w:lang w:val="nl-NL"/>
+        </w:rPr>
+        <w:t>,</w:t>
+      </w:r>
+      <w:r>
+        <w:rPr>
+          <w:rFonts w:ascii="Courier New" w:hAnsi="Courier New" w:cs="Courier New"/>
+          <w:lang w:val="nl-NL"/>
+        </w:rPr>
+        <w:t xml:space="preserve"> </w:t>
+      </w:r>
+      <w:r>
+        <w:rPr>
+          <w:rFonts w:ascii="Courier New" w:hAnsi="Courier New" w:cs="Courier New"/>
+          <w:lang w:val="nl-NL"/>
+        </w:rPr>
+        <w:t>nodig om</w:t>
+      </w:r>
+      <w:r>
+        <w:rPr>
+          <w:rFonts w:ascii="Courier New" w:hAnsi="Courier New" w:cs="Courier New"/>
+          <w:lang w:val="nl-NL"/>
+        </w:rPr>
+        <w:t xml:space="preserve"> onze omgeving </w:t>
+      </w:r>
+      <w:r>
+        <w:rPr>
+          <w:rFonts w:ascii="Courier New" w:hAnsi="Courier New" w:cs="Courier New"/>
+          <w:lang w:val="nl-NL"/>
+        </w:rPr>
+        <w:t xml:space="preserve">te </w:t>
+      </w:r>
+      <w:r>
+        <w:rPr>
+          <w:rFonts w:ascii="Courier New" w:hAnsi="Courier New" w:cs="Courier New"/>
+          <w:lang w:val="nl-NL"/>
+        </w:rPr>
+        <w:t xml:space="preserve">gebruiken en </w:t>
+      </w:r>
+      <w:r>
+        <w:rPr>
+          <w:rFonts w:ascii="Courier New" w:hAnsi="Courier New" w:cs="Courier New"/>
+          <w:lang w:val="nl-NL"/>
+        </w:rPr>
+        <w:t xml:space="preserve">te </w:t>
+      </w:r>
+      <w:r>
+        <w:rPr>
+          <w:rFonts w:ascii="Courier New" w:hAnsi="Courier New" w:cs="Courier New"/>
+          <w:lang w:val="nl-NL"/>
+        </w:rPr>
+        <w:t xml:space="preserve">incorporeren. </w:t>
+      </w:r>
+      <w:r>
+        <w:rPr>
+          <w:rFonts w:ascii="Courier New" w:hAnsi="Courier New" w:cs="Courier New"/>
+          <w:lang w:val="nl-NL"/>
+        </w:rPr>
+        <w:t>Het heeft</w:t>
+      </w:r>
+      <w:r>
+        <w:rPr>
+          <w:rFonts w:ascii="Courier New" w:hAnsi="Courier New" w:cs="Courier New"/>
+          <w:lang w:val="nl-NL"/>
+        </w:rPr>
+        <w:t xml:space="preserve"> </w:t>
+      </w:r>
+      <w:r>
+        <w:rPr>
+          <w:rFonts w:ascii="Courier New" w:hAnsi="Courier New" w:cs="Courier New"/>
+          <w:lang w:val="nl-NL"/>
+        </w:rPr>
+        <w:t xml:space="preserve">iets moreels </w:t>
+      </w:r>
+      <w:r>
+        <w:rPr>
+          <w:rFonts w:ascii="Courier New" w:hAnsi="Courier New" w:cs="Courier New"/>
+          <w:lang w:val="nl-NL"/>
+        </w:rPr>
+        <w:t>om</w:t>
+      </w:r>
+      <w:r>
+        <w:rPr>
+          <w:rFonts w:ascii="Courier New" w:hAnsi="Courier New" w:cs="Courier New"/>
+          <w:lang w:val="nl-NL"/>
+        </w:rPr>
+        <w:t xml:space="preserve">dat we </w:t>
+      </w:r>
+      <w:r>
+        <w:rPr>
+          <w:rFonts w:ascii="Courier New" w:hAnsi="Courier New" w:cs="Courier New"/>
+          <w:lang w:val="nl-NL"/>
+        </w:rPr>
+        <w:t xml:space="preserve">het </w:t>
+      </w:r>
+      <w:r>
+        <w:rPr>
+          <w:rFonts w:ascii="Courier New" w:hAnsi="Courier New" w:cs="Courier New"/>
+          <w:lang w:val="nl-NL"/>
+        </w:rPr>
+        <w:t xml:space="preserve">delen </w:t>
+      </w:r>
+      <w:r>
+        <w:rPr>
+          <w:rFonts w:ascii="Courier New" w:hAnsi="Courier New" w:cs="Courier New"/>
+          <w:lang w:val="nl-NL"/>
+        </w:rPr>
+        <w:t>met anderen en de omgeving,</w:t>
+      </w:r>
+      <w:r>
+        <w:rPr>
+          <w:rFonts w:ascii="Courier New" w:hAnsi="Courier New" w:cs="Courier New"/>
+          <w:lang w:val="nl-NL"/>
+        </w:rPr>
+        <w:t xml:space="preserve"> daarom </w:t>
+      </w:r>
+      <w:r>
+        <w:rPr>
+          <w:rFonts w:ascii="Courier New" w:hAnsi="Courier New" w:cs="Courier New"/>
+          <w:lang w:val="nl-NL"/>
+        </w:rPr>
+        <w:t xml:space="preserve">ook </w:t>
+      </w:r>
+      <w:r>
+        <w:rPr>
+          <w:rFonts w:ascii="Courier New" w:hAnsi="Courier New" w:cs="Courier New"/>
+          <w:lang w:val="nl-NL"/>
+        </w:rPr>
+        <w:t xml:space="preserve">iets </w:t>
+      </w:r>
+      <w:r>
+        <w:rPr>
+          <w:rFonts w:ascii="Courier New" w:hAnsi="Courier New" w:cs="Courier New"/>
+          <w:lang w:val="nl-NL"/>
+        </w:rPr>
+        <w:t>anders dan het</w:t>
+      </w:r>
+      <w:r>
+        <w:rPr>
+          <w:rFonts w:ascii="Courier New" w:hAnsi="Courier New" w:cs="Courier New"/>
+          <w:lang w:val="nl-NL"/>
+        </w:rPr>
+        <w:t xml:space="preserve"> fysiologisch</w:t>
+      </w:r>
+      <w:r>
+        <w:rPr>
+          <w:rFonts w:ascii="Courier New" w:hAnsi="Courier New" w:cs="Courier New"/>
+          <w:lang w:val="nl-NL"/>
+        </w:rPr>
+        <w:t>e</w:t>
+      </w:r>
+      <w:r>
+        <w:rPr>
+          <w:rFonts w:ascii="Courier New" w:hAnsi="Courier New" w:cs="Courier New"/>
+          <w:lang w:val="nl-NL"/>
+        </w:rPr>
+        <w:t xml:space="preserve">. </w:t>
+      </w:r>
+      <w:r>
+        <w:rPr>
+          <w:rFonts w:ascii="Courier New" w:hAnsi="Courier New" w:cs="Courier New"/>
+          <w:lang w:val="nl-NL"/>
+        </w:rPr>
+        <w:t xml:space="preserve">Bij </w:t>
+      </w:r>
+      <w:r>
+        <w:rPr>
+          <w:rFonts w:ascii="Courier New" w:hAnsi="Courier New" w:cs="Courier New"/>
+          <w:lang w:val="nl-NL"/>
+        </w:rPr>
+        <w:t xml:space="preserve">een </w:t>
+      </w:r>
+      <w:r>
+        <w:rPr>
+          <w:rFonts w:ascii="Courier New" w:hAnsi="Courier New" w:cs="Courier New"/>
+          <w:lang w:val="nl-NL"/>
+        </w:rPr>
+        <w:t>gewoonte</w:t>
+      </w:r>
+      <w:r>
+        <w:rPr>
+          <w:rFonts w:ascii="Courier New" w:hAnsi="Courier New" w:cs="Courier New"/>
+          <w:lang w:val="nl-NL"/>
+        </w:rPr>
+        <w:t xml:space="preserve"> gaat </w:t>
+      </w:r>
+      <w:r>
+        <w:rPr>
+          <w:rFonts w:ascii="Courier New" w:hAnsi="Courier New" w:cs="Courier New"/>
+          <w:lang w:val="nl-NL"/>
+        </w:rPr>
+        <w:t xml:space="preserve">het </w:t>
+      </w:r>
+      <w:r>
+        <w:rPr>
+          <w:rFonts w:ascii="Courier New" w:hAnsi="Courier New" w:cs="Courier New"/>
+          <w:lang w:val="nl-NL"/>
+        </w:rPr>
+        <w:t xml:space="preserve">niet in de eerste plaats om wat is gebeurd en hoe het </w:t>
+      </w:r>
+      <w:r>
+        <w:rPr>
+          <w:rFonts w:ascii="Courier New" w:hAnsi="Courier New" w:cs="Courier New"/>
+          <w:lang w:val="nl-NL"/>
+        </w:rPr>
+        <w:t>heeft plaatsgevonden. B</w:t>
+      </w:r>
+      <w:r>
+        <w:rPr>
+          <w:rFonts w:ascii="Courier New" w:hAnsi="Courier New" w:cs="Courier New"/>
+          <w:lang w:val="nl-NL"/>
+        </w:rPr>
+        <w:t>ij gewoonte</w:t>
+      </w:r>
+      <w:r>
+        <w:rPr>
+          <w:rFonts w:ascii="Courier New" w:hAnsi="Courier New" w:cs="Courier New"/>
+          <w:lang w:val="nl-NL"/>
+        </w:rPr>
+        <w:t xml:space="preserve"> gaat om de toekomst,</w:t>
+      </w:r>
+      <w:r>
+        <w:rPr>
+          <w:rFonts w:ascii="Courier New" w:hAnsi="Courier New" w:cs="Courier New"/>
+          <w:lang w:val="nl-NL"/>
+        </w:rPr>
+        <w:t xml:space="preserve"> </w:t>
+      </w:r>
+      <w:r>
+        <w:rPr>
+          <w:rFonts w:ascii="Courier New" w:hAnsi="Courier New" w:cs="Courier New"/>
+          <w:lang w:val="nl-NL"/>
+        </w:rPr>
+        <w:t xml:space="preserve">de waarden die we aanhangen en de consequenties ervan. </w:t>
+      </w:r>
+      <w:r>
+        <w:rPr>
+          <w:rFonts w:ascii="Courier New" w:hAnsi="Courier New" w:cs="Courier New"/>
+          <w:lang w:val="nl-NL"/>
+        </w:rPr>
+        <w:t>Een g</w:t>
+      </w:r>
+      <w:r>
+        <w:rPr>
+          <w:rFonts w:ascii="Courier New" w:hAnsi="Courier New" w:cs="Courier New"/>
+          <w:lang w:val="nl-NL"/>
+        </w:rPr>
+        <w:t xml:space="preserve">ewoonte </w:t>
+      </w:r>
+      <w:r>
+        <w:rPr>
+          <w:rFonts w:ascii="Courier New" w:hAnsi="Courier New" w:cs="Courier New"/>
+          <w:lang w:val="nl-NL"/>
+        </w:rPr>
+        <w:t>kunnen we nooit direct veranderen, alleen indirect door de voorwaarden te veranderen</w:t>
+      </w:r>
+      <w:r>
+        <w:rPr>
+          <w:rFonts w:ascii="Courier New" w:hAnsi="Courier New" w:cs="Courier New"/>
+          <w:lang w:val="nl-NL"/>
+        </w:rPr>
+        <w:t>,</w:t>
+      </w:r>
+      <w:r>
+        <w:rPr>
+          <w:rFonts w:ascii="Courier New" w:hAnsi="Courier New" w:cs="Courier New"/>
+          <w:lang w:val="nl-NL"/>
+        </w:rPr>
+        <w:t xml:space="preserve"> zaken te selecteren</w:t>
+      </w:r>
+      <w:r>
+        <w:rPr>
+          <w:rFonts w:ascii="Courier New" w:hAnsi="Courier New" w:cs="Courier New"/>
+          <w:lang w:val="nl-NL"/>
+        </w:rPr>
+        <w:t xml:space="preserve">, te </w:t>
+      </w:r>
+      <w:r>
+        <w:rPr>
+          <w:rFonts w:ascii="Courier New" w:hAnsi="Courier New" w:cs="Courier New"/>
+          <w:lang w:val="nl-NL"/>
+        </w:rPr>
+        <w:t xml:space="preserve">wegen </w:t>
+      </w:r>
+      <w:r>
+        <w:rPr>
+          <w:rFonts w:ascii="Courier New" w:hAnsi="Courier New" w:cs="Courier New"/>
+          <w:lang w:val="nl-NL"/>
+        </w:rPr>
+        <w:t>en</w:t>
+      </w:r>
+      <w:r>
+        <w:rPr>
+          <w:rFonts w:ascii="Courier New" w:hAnsi="Courier New" w:cs="Courier New"/>
+          <w:lang w:val="nl-NL"/>
+        </w:rPr>
+        <w:t xml:space="preserve"> aandacht </w:t>
+      </w:r>
+      <w:r>
+        <w:rPr>
+          <w:rFonts w:ascii="Courier New" w:hAnsi="Courier New" w:cs="Courier New"/>
+          <w:lang w:val="nl-NL"/>
+        </w:rPr>
+        <w:t xml:space="preserve">te </w:t>
+      </w:r>
+      <w:r>
+        <w:rPr>
+          <w:rFonts w:ascii="Courier New" w:hAnsi="Courier New" w:cs="Courier New"/>
+          <w:lang w:val="nl-NL"/>
+        </w:rPr>
+        <w:t>vragen</w:t>
+      </w:r>
+      <w:r>
+        <w:rPr>
+          <w:rFonts w:ascii="Courier New" w:hAnsi="Courier New" w:cs="Courier New"/>
+          <w:lang w:val="nl-NL"/>
+        </w:rPr>
+        <w:t xml:space="preserve"> voor</w:t>
+      </w:r>
+      <w:r>
+        <w:rPr>
+          <w:rFonts w:ascii="Courier New" w:hAnsi="Courier New" w:cs="Courier New"/>
+          <w:lang w:val="nl-NL"/>
+        </w:rPr>
+        <w:t xml:space="preserve"> onze wensen</w:t>
+      </w:r>
+      <w:r>
+        <w:rPr>
+          <w:rFonts w:ascii="Courier New" w:hAnsi="Courier New" w:cs="Courier New"/>
+          <w:lang w:val="nl-NL"/>
+        </w:rPr>
+        <w:t xml:space="preserve"> waardoor ze worden </w:t>
+      </w:r>
+      <w:r>
+        <w:rPr>
+          <w:rFonts w:ascii="Courier New" w:hAnsi="Courier New" w:cs="Courier New"/>
+          <w:lang w:val="nl-NL"/>
+        </w:rPr>
+        <w:t xml:space="preserve">beïnvloed. </w:t>
+      </w:r>
+    </w:p>
+    <w:p>
+      <w:pPr>
+        <w:spacing w:line="360" w:lineRule="auto"/>
+        <w:rPr>
+          <w:rFonts w:ascii="Courier New" w:hAnsi="Courier New" w:cs="Courier New"/>
+          <w:lang w:val="nl-NL"/>
+        </w:rPr>
+      </w:pPr>
+      <w:r>
+        <w:rPr>
+          <w:rFonts w:ascii="Courier New" w:hAnsi="Courier New" w:cs="Courier New"/>
+          <w:lang w:val="nl-NL"/>
+        </w:rPr>
+        <w:t>“</w:t>
+      </w:r>
+      <w:r>
+        <w:rPr>
+          <w:rFonts w:ascii="Courier New" w:hAnsi="Courier New" w:cs="Courier New"/>
+          <w:lang w:val="nl-NL"/>
+        </w:rPr>
+        <w:t xml:space="preserve">Aan elk ideaal gaat een actualiteit vooraf; maar het ideaal is meer dan een herhaling in </w:t>
+      </w:r>
+      <w:r>
+        <w:rPr>
+          <w:rFonts w:ascii="Courier New" w:hAnsi="Courier New" w:cs="Courier New"/>
+          <w:lang w:val="nl-NL"/>
+        </w:rPr>
+        <w:t xml:space="preserve">een </w:t>
+      </w:r>
+      <w:r>
+        <w:rPr>
+          <w:rFonts w:ascii="Courier New" w:hAnsi="Courier New" w:cs="Courier New"/>
+          <w:lang w:val="nl-NL"/>
+        </w:rPr>
+        <w:t xml:space="preserve">innerlijk beeld van de actualiteit.  Het projecteert in een zekerdere, bredere en vollere vorm </w:t>
+      </w:r>
+      <w:r>
+        <w:rPr>
+          <w:rFonts w:ascii="Courier New" w:hAnsi="Courier New" w:cs="Courier New"/>
+          <w:lang w:val="nl-NL"/>
+        </w:rPr>
+        <w:t>iets goeds</w:t>
+      </w:r>
+      <w:r>
+        <w:rPr>
+          <w:rFonts w:ascii="Courier New" w:hAnsi="Courier New" w:cs="Courier New"/>
+          <w:lang w:val="nl-NL"/>
+        </w:rPr>
+        <w:t xml:space="preserve"> dat eerder op een onzekere, toevallige, vluchtige manier is ervaren</w:t>
+      </w:r>
+      <w:r>
+        <w:rPr>
+          <w:rFonts w:ascii="Courier New" w:hAnsi="Courier New" w:cs="Courier New"/>
+          <w:lang w:val="nl-NL"/>
+        </w:rPr>
+        <w:t>”</w:t>
+      </w:r>
+      <w:r>
+        <w:rPr>
+          <w:rFonts w:ascii="Courier New" w:hAnsi="Courier New" w:cs="Courier New"/>
+          <w:lang w:val="nl-NL"/>
+        </w:rPr>
+        <w:t>.</w:t>
+      </w:r>
+    </w:p>
+    <w:p>
+      <w:pPr>
+        <w:spacing w:line="360" w:lineRule="auto"/>
+        <w:rPr>
+          <w:rFonts w:ascii="Courier New" w:hAnsi="Courier New" w:cs="Courier New"/>
+          <w:lang w:val="nl-NL"/>
+        </w:rPr>
+      </w:pPr>
+      <w:r>
+        <w:rPr>
+          <w:rFonts w:ascii="Courier New" w:hAnsi="Courier New" w:cs="Courier New"/>
+          <w:lang w:val="nl-NL"/>
+        </w:rPr>
+        <w:t>Met gewoonte heeft hij een begrip te pakken waarmee hij menselijke activiteit kan uitdrukken die beïnvloed is door ervaringen, vroegere activiteiten en wat is verkregen, iets wat handelingen ordent en systematiseert, iets dynamisch en dat activiteiten domineert</w:t>
+      </w:r>
+      <w:r>
+        <w:rPr>
+          <w:rFonts w:ascii="Courier New" w:hAnsi="Courier New" w:cs="Courier New"/>
+          <w:lang w:val="nl-NL"/>
+        </w:rPr>
+        <w:t xml:space="preserve"> en dat consequenties heeft</w:t>
+      </w:r>
+      <w:r>
+        <w:rPr>
+          <w:rFonts w:ascii="Courier New" w:hAnsi="Courier New" w:cs="Courier New"/>
+          <w:lang w:val="nl-NL"/>
+        </w:rPr>
+        <w:t xml:space="preserve">. </w:t>
+      </w:r>
+      <w:r>
+        <w:rPr>
+          <w:rFonts w:ascii="Courier New" w:hAnsi="Courier New" w:cs="Courier New"/>
+          <w:lang w:val="nl-NL"/>
+        </w:rPr>
+        <w:t xml:space="preserve">Het </w:t>
+      </w:r>
+      <w:r>
+        <w:rPr>
+          <w:rFonts w:ascii="Courier New" w:hAnsi="Courier New" w:cs="Courier New"/>
+          <w:lang w:val="nl-NL"/>
+        </w:rPr>
+        <w:lastRenderedPageBreak/>
+        <w:t>gaat verder</w:t>
+      </w:r>
+      <w:r>
+        <w:rPr>
+          <w:rFonts w:ascii="Courier New" w:hAnsi="Courier New" w:cs="Courier New"/>
+          <w:lang w:val="nl-NL"/>
+        </w:rPr>
+        <w:t xml:space="preserve"> dan r</w:t>
+      </w:r>
+      <w:r>
+        <w:rPr>
+          <w:rFonts w:ascii="Courier New" w:hAnsi="Courier New" w:cs="Courier New"/>
+          <w:lang w:val="nl-NL"/>
+        </w:rPr>
+        <w:t>epetitie</w:t>
+      </w:r>
+      <w:r>
+        <w:rPr>
+          <w:rFonts w:ascii="Courier New" w:hAnsi="Courier New" w:cs="Courier New"/>
+          <w:lang w:val="nl-NL"/>
+        </w:rPr>
+        <w:t xml:space="preserve">, </w:t>
+      </w:r>
+      <w:r>
+        <w:rPr>
+          <w:rFonts w:ascii="Courier New" w:hAnsi="Courier New" w:cs="Courier New"/>
+          <w:lang w:val="nl-NL"/>
+        </w:rPr>
+        <w:t xml:space="preserve">omdat het </w:t>
+      </w:r>
+      <w:r>
+        <w:rPr>
+          <w:rFonts w:ascii="Courier New" w:hAnsi="Courier New" w:cs="Courier New"/>
+          <w:lang w:val="nl-NL"/>
+        </w:rPr>
+        <w:t xml:space="preserve">een soort menselijke kracht uitdrukt en </w:t>
+      </w:r>
+      <w:r>
+        <w:rPr>
+          <w:rFonts w:ascii="Courier New" w:hAnsi="Courier New" w:cs="Courier New"/>
+          <w:lang w:val="nl-NL"/>
+        </w:rPr>
+        <w:t>het</w:t>
+      </w:r>
+      <w:r>
+        <w:rPr>
+          <w:rFonts w:ascii="Courier New" w:hAnsi="Courier New" w:cs="Courier New"/>
+          <w:lang w:val="nl-NL"/>
+        </w:rPr>
+        <w:t xml:space="preserve"> geheel van motief, handeling, wil en daad</w:t>
+      </w:r>
+      <w:r>
+        <w:rPr>
+          <w:rFonts w:ascii="Courier New" w:hAnsi="Courier New" w:cs="Courier New"/>
+          <w:lang w:val="nl-NL"/>
+        </w:rPr>
+        <w:t xml:space="preserve"> kan verklaren</w:t>
+      </w:r>
+      <w:r>
+        <w:rPr>
+          <w:rFonts w:ascii="Courier New" w:hAnsi="Courier New" w:cs="Courier New"/>
+          <w:lang w:val="nl-NL"/>
+        </w:rPr>
+        <w:t xml:space="preserve">. </w:t>
+      </w:r>
+      <w:r>
+        <w:rPr>
+          <w:rFonts w:ascii="Courier New" w:hAnsi="Courier New" w:cs="Courier New"/>
+          <w:lang w:val="nl-NL"/>
+        </w:rPr>
+        <w:t>Een g</w:t>
+      </w:r>
+      <w:r>
+        <w:rPr>
+          <w:rFonts w:ascii="Courier New" w:hAnsi="Courier New" w:cs="Courier New"/>
+          <w:lang w:val="nl-NL"/>
+        </w:rPr>
+        <w:t>ewoonte kom</w:t>
+      </w:r>
+      <w:r>
+        <w:rPr>
+          <w:rFonts w:ascii="Courier New" w:hAnsi="Courier New" w:cs="Courier New"/>
+          <w:lang w:val="nl-NL"/>
+        </w:rPr>
+        <w:t>t</w:t>
+      </w:r>
+      <w:r>
+        <w:rPr>
+          <w:rFonts w:ascii="Courier New" w:hAnsi="Courier New" w:cs="Courier New"/>
+          <w:lang w:val="nl-NL"/>
+        </w:rPr>
+        <w:t xml:space="preserve"> tot stand onder de voorwaarden van </w:t>
+      </w:r>
+      <w:r>
+        <w:rPr>
+          <w:rFonts w:ascii="Courier New" w:hAnsi="Courier New" w:cs="Courier New"/>
+          <w:lang w:val="nl-NL"/>
+        </w:rPr>
+        <w:t>eerdere gewoonte</w:t>
+      </w:r>
+      <w:r>
+        <w:rPr>
+          <w:rFonts w:ascii="Courier New" w:hAnsi="Courier New" w:cs="Courier New"/>
+          <w:lang w:val="nl-NL"/>
+        </w:rPr>
+        <w:t>n</w:t>
+      </w:r>
+      <w:r>
+        <w:rPr>
+          <w:rFonts w:ascii="Courier New" w:hAnsi="Courier New" w:cs="Courier New"/>
+          <w:lang w:val="nl-NL"/>
+        </w:rPr>
+        <w:t xml:space="preserve"> en in interactie</w:t>
+      </w:r>
+      <w:r>
+        <w:rPr>
+          <w:rFonts w:ascii="Courier New" w:hAnsi="Courier New" w:cs="Courier New"/>
+          <w:lang w:val="nl-NL"/>
+        </w:rPr>
+        <w:t xml:space="preserve"> met </w:t>
+      </w:r>
+      <w:r>
+        <w:rPr>
+          <w:rFonts w:ascii="Courier New" w:hAnsi="Courier New" w:cs="Courier New"/>
+          <w:lang w:val="nl-NL"/>
+        </w:rPr>
+        <w:t>georganiseerde manieren</w:t>
+      </w:r>
+      <w:r>
+        <w:rPr>
+          <w:rFonts w:ascii="Courier New" w:hAnsi="Courier New" w:cs="Courier New"/>
+          <w:lang w:val="nl-NL"/>
+        </w:rPr>
+        <w:t xml:space="preserve"> </w:t>
+      </w:r>
+      <w:r>
+        <w:rPr>
+          <w:rFonts w:ascii="Courier New" w:hAnsi="Courier New" w:cs="Courier New"/>
+          <w:lang w:val="nl-NL"/>
+        </w:rPr>
+        <w:t xml:space="preserve">van instituten </w:t>
+      </w:r>
+      <w:r>
+        <w:rPr>
+          <w:rFonts w:ascii="Courier New" w:hAnsi="Courier New" w:cs="Courier New"/>
+          <w:lang w:val="nl-NL"/>
+        </w:rPr>
+        <w:t>om ons heen</w:t>
+      </w:r>
+      <w:r>
+        <w:rPr>
+          <w:rFonts w:ascii="Courier New" w:hAnsi="Courier New" w:cs="Courier New"/>
+          <w:lang w:val="nl-NL"/>
+        </w:rPr>
+        <w:t xml:space="preserve">, of </w:t>
+      </w:r>
+      <w:r>
+        <w:rPr>
+          <w:rFonts w:ascii="Courier New" w:hAnsi="Courier New" w:cs="Courier New"/>
+          <w:lang w:val="nl-NL"/>
+        </w:rPr>
+        <w:t>dat</w:t>
+      </w:r>
+      <w:r>
+        <w:rPr>
+          <w:rFonts w:ascii="Courier New" w:hAnsi="Courier New" w:cs="Courier New"/>
+          <w:lang w:val="nl-NL"/>
+        </w:rPr>
+        <w:t xml:space="preserve"> nu de familie is waarin </w:t>
+      </w:r>
+      <w:r>
+        <w:rPr>
+          <w:rFonts w:ascii="Courier New" w:hAnsi="Courier New" w:cs="Courier New"/>
+          <w:lang w:val="nl-NL"/>
+        </w:rPr>
+        <w:t>iemand</w:t>
+      </w:r>
+      <w:r>
+        <w:rPr>
+          <w:rFonts w:ascii="Courier New" w:hAnsi="Courier New" w:cs="Courier New"/>
+          <w:lang w:val="nl-NL"/>
+        </w:rPr>
+        <w:t xml:space="preserve"> opgroeit of de stad, de kerk, de politieke partij, de clubs, het bedrijf en dergelijke</w:t>
+      </w:r>
+      <w:r>
+        <w:rPr>
+          <w:rFonts w:ascii="Courier New" w:hAnsi="Courier New" w:cs="Courier New"/>
+          <w:lang w:val="nl-NL"/>
+        </w:rPr>
+        <w:t xml:space="preserve"> waar hij dagelijks mee te maken heeft</w:t>
+      </w:r>
+      <w:r>
+        <w:rPr>
+          <w:rFonts w:ascii="Courier New" w:hAnsi="Courier New" w:cs="Courier New"/>
+          <w:lang w:val="nl-NL"/>
+        </w:rPr>
+        <w:t xml:space="preserve">. Elke handeling creëert een onbewuste verwachting, een bepaalde kijk </w:t>
+      </w:r>
+      <w:r>
+        <w:rPr>
+          <w:rFonts w:ascii="Courier New" w:hAnsi="Courier New" w:cs="Courier New"/>
+          <w:lang w:val="nl-NL"/>
+        </w:rPr>
+        <w:t xml:space="preserve">en </w:t>
+      </w:r>
+      <w:r>
+        <w:rPr>
+          <w:rFonts w:ascii="Courier New" w:hAnsi="Courier New" w:cs="Courier New"/>
+          <w:lang w:val="nl-NL"/>
+        </w:rPr>
+        <w:t xml:space="preserve">de georganiseerde manieren van </w:t>
+      </w:r>
+      <w:r>
+        <w:rPr>
+          <w:rFonts w:ascii="Courier New" w:hAnsi="Courier New" w:cs="Courier New"/>
+          <w:lang w:val="nl-NL"/>
+        </w:rPr>
+        <w:t>instituten definiëren weer op hun manier</w:t>
+      </w:r>
+      <w:r>
+        <w:rPr>
+          <w:rFonts w:ascii="Courier New" w:hAnsi="Courier New" w:cs="Courier New"/>
+          <w:lang w:val="nl-NL"/>
+        </w:rPr>
+        <w:t xml:space="preserve"> </w:t>
+      </w:r>
+      <w:r>
+        <w:rPr>
+          <w:rFonts w:ascii="Courier New" w:hAnsi="Courier New" w:cs="Courier New"/>
+          <w:lang w:val="nl-NL"/>
+        </w:rPr>
+        <w:t xml:space="preserve">weer </w:t>
+      </w:r>
+      <w:r>
+        <w:rPr>
+          <w:rFonts w:ascii="Courier New" w:hAnsi="Courier New" w:cs="Courier New"/>
+          <w:lang w:val="nl-NL"/>
+        </w:rPr>
+        <w:t>verwachtingen, regels en standaarden. Voorheen waren de</w:t>
+      </w:r>
+      <w:r>
+        <w:rPr>
+          <w:rFonts w:ascii="Courier New" w:hAnsi="Courier New" w:cs="Courier New"/>
+          <w:lang w:val="nl-NL"/>
+        </w:rPr>
+        <w:t>ze</w:t>
+      </w:r>
+      <w:r>
+        <w:rPr>
+          <w:rFonts w:ascii="Courier New" w:hAnsi="Courier New" w:cs="Courier New"/>
+          <w:lang w:val="nl-NL"/>
+        </w:rPr>
+        <w:t xml:space="preserve"> principe</w:t>
+      </w:r>
+      <w:r>
+        <w:rPr>
+          <w:rFonts w:ascii="Courier New" w:hAnsi="Courier New" w:cs="Courier New"/>
+          <w:lang w:val="nl-NL"/>
+        </w:rPr>
+        <w:t>s</w:t>
+      </w:r>
+      <w:r>
+        <w:rPr>
+          <w:rFonts w:ascii="Courier New" w:hAnsi="Courier New" w:cs="Courier New"/>
+          <w:lang w:val="nl-NL"/>
+        </w:rPr>
+        <w:t xml:space="preserve"> en doelen</w:t>
+      </w:r>
+      <w:r>
+        <w:rPr>
+          <w:rFonts w:ascii="Courier New" w:hAnsi="Courier New" w:cs="Courier New"/>
+          <w:lang w:val="nl-NL"/>
+        </w:rPr>
+        <w:t xml:space="preserve"> die aan het gedrag ten grondslag liggen</w:t>
+      </w:r>
+      <w:r>
+        <w:rPr>
+          <w:rFonts w:ascii="Courier New" w:hAnsi="Courier New" w:cs="Courier New"/>
+          <w:lang w:val="nl-NL"/>
+        </w:rPr>
+        <w:t xml:space="preserve"> overzichtelijk</w:t>
+      </w:r>
+      <w:r>
+        <w:rPr>
+          <w:rFonts w:ascii="Courier New" w:hAnsi="Courier New" w:cs="Courier New"/>
+          <w:lang w:val="nl-NL"/>
+        </w:rPr>
+        <w:t>. I</w:t>
+      </w:r>
+      <w:r>
+        <w:rPr>
+          <w:rFonts w:ascii="Courier New" w:hAnsi="Courier New" w:cs="Courier New"/>
+          <w:lang w:val="nl-NL"/>
+        </w:rPr>
+        <w:t xml:space="preserve">n de moderne tijd waarin </w:t>
+      </w:r>
+      <w:proofErr w:type="spellStart"/>
+      <w:r>
+        <w:rPr>
+          <w:rFonts w:ascii="Courier New" w:hAnsi="Courier New" w:cs="Courier New"/>
+          <w:lang w:val="nl-NL"/>
+        </w:rPr>
+        <w:t>Dewey</w:t>
+      </w:r>
+      <w:proofErr w:type="spellEnd"/>
+      <w:r>
+        <w:rPr>
+          <w:rFonts w:ascii="Courier New" w:hAnsi="Courier New" w:cs="Courier New"/>
+          <w:lang w:val="nl-NL"/>
+        </w:rPr>
+        <w:t xml:space="preserve"> leeft </w:t>
+      </w:r>
+      <w:r>
+        <w:rPr>
+          <w:rFonts w:ascii="Courier New" w:hAnsi="Courier New" w:cs="Courier New"/>
+          <w:lang w:val="nl-NL"/>
+        </w:rPr>
+        <w:t xml:space="preserve">verandert de samenleving door oorlog, commercie, reizen en nieuwe communicatievormen. Groepen in de samenleving (bezittende en werkende klassen, mannen en vrouwen, ouderen en jongeren) staan </w:t>
+      </w:r>
+      <w:r>
+        <w:rPr>
+          <w:rFonts w:ascii="Courier New" w:hAnsi="Courier New" w:cs="Courier New"/>
+          <w:lang w:val="nl-NL"/>
+        </w:rPr>
+        <w:t xml:space="preserve">nu, </w:t>
+      </w:r>
+      <w:r>
+        <w:rPr>
+          <w:rFonts w:ascii="Courier New" w:hAnsi="Courier New" w:cs="Courier New"/>
+          <w:lang w:val="nl-NL"/>
+        </w:rPr>
+        <w:t xml:space="preserve">elk met </w:t>
+      </w:r>
+      <w:r>
+        <w:rPr>
+          <w:rFonts w:ascii="Courier New" w:hAnsi="Courier New" w:cs="Courier New"/>
+          <w:lang w:val="nl-NL"/>
+        </w:rPr>
+        <w:t xml:space="preserve">hun </w:t>
+      </w:r>
+      <w:r>
+        <w:rPr>
+          <w:rFonts w:ascii="Courier New" w:hAnsi="Courier New" w:cs="Courier New"/>
+          <w:lang w:val="nl-NL"/>
+        </w:rPr>
+        <w:t>eigen morele principes</w:t>
+      </w:r>
+      <w:r>
+        <w:rPr>
+          <w:rFonts w:ascii="Courier New" w:hAnsi="Courier New" w:cs="Courier New"/>
+          <w:lang w:val="nl-NL"/>
+        </w:rPr>
+        <w:t>,</w:t>
+      </w:r>
+      <w:r>
+        <w:rPr>
+          <w:rFonts w:ascii="Courier New" w:hAnsi="Courier New" w:cs="Courier New"/>
+          <w:lang w:val="nl-NL"/>
+        </w:rPr>
+        <w:t xml:space="preserve"> anders tegenover elkaar aan</w:t>
+      </w:r>
+      <w:r>
+        <w:rPr>
+          <w:rFonts w:ascii="Courier New" w:hAnsi="Courier New" w:cs="Courier New"/>
+          <w:lang w:val="nl-NL"/>
+        </w:rPr>
+        <w:t xml:space="preserve"> en er ontstaan verschillen</w:t>
+      </w:r>
+      <w:r>
+        <w:rPr>
+          <w:rFonts w:ascii="Courier New" w:hAnsi="Courier New" w:cs="Courier New"/>
+          <w:lang w:val="nl-NL"/>
+        </w:rPr>
+        <w:t xml:space="preserve">. Hetzelfde geldt voor landen en rassen. </w:t>
+      </w:r>
+    </w:p>
+    <w:p>
+      <w:pPr>
+        <w:spacing w:line="360" w:lineRule="auto"/>
+        <w:rPr>
+          <w:rFonts w:ascii="Courier New" w:hAnsi="Courier New" w:cs="Courier New"/>
+          <w:lang w:val="nl-NL"/>
+        </w:rPr>
+      </w:pPr>
+      <w:r>
+        <w:rPr>
+          <w:rFonts w:ascii="Courier New" w:hAnsi="Courier New" w:cs="Courier New"/>
+          <w:lang w:val="nl-NL"/>
+        </w:rPr>
+        <w:tab/>
+        <w:t xml:space="preserve">De nieuwe wetenschap van de psychologie behandelt </w:t>
+      </w:r>
+      <w:r>
+        <w:rPr>
+          <w:rFonts w:ascii="Courier New" w:hAnsi="Courier New" w:cs="Courier New"/>
+          <w:lang w:val="nl-NL"/>
+        </w:rPr>
+        <w:t xml:space="preserve">al </w:t>
+      </w:r>
+      <w:r>
+        <w:rPr>
+          <w:rFonts w:ascii="Courier New" w:hAnsi="Courier New" w:cs="Courier New"/>
+          <w:lang w:val="nl-NL"/>
+        </w:rPr>
+        <w:t>deze zaken van moraliteit ten onrechte met een geïndividualiseerde kleur en als</w:t>
+      </w:r>
+      <w:r>
+        <w:rPr>
+          <w:rFonts w:ascii="Courier New" w:hAnsi="Courier New" w:cs="Courier New"/>
+          <w:lang w:val="nl-NL"/>
+        </w:rPr>
+        <w:t xml:space="preserve"> </w:t>
+      </w:r>
+      <w:r>
+        <w:rPr>
+          <w:rFonts w:ascii="Courier New" w:hAnsi="Courier New" w:cs="Courier New"/>
+          <w:lang w:val="nl-NL"/>
+        </w:rPr>
+        <w:t xml:space="preserve">iets wat </w:t>
+      </w:r>
+      <w:r>
+        <w:rPr>
+          <w:rFonts w:ascii="Courier New" w:hAnsi="Courier New" w:cs="Courier New"/>
+          <w:lang w:val="nl-NL"/>
+        </w:rPr>
+        <w:t xml:space="preserve">voor altijd </w:t>
+      </w:r>
+      <w:r>
+        <w:rPr>
+          <w:rFonts w:ascii="Courier New" w:hAnsi="Courier New" w:cs="Courier New"/>
+          <w:lang w:val="nl-NL"/>
+        </w:rPr>
+        <w:t>vaststaa</w:t>
+      </w:r>
+      <w:r>
+        <w:rPr>
+          <w:rFonts w:ascii="Courier New" w:hAnsi="Courier New" w:cs="Courier New"/>
+          <w:lang w:val="nl-NL"/>
+        </w:rPr>
+        <w:t>t</w:t>
+      </w:r>
+      <w:r>
+        <w:rPr>
+          <w:rFonts w:ascii="Courier New" w:hAnsi="Courier New" w:cs="Courier New"/>
+          <w:lang w:val="nl-NL"/>
+        </w:rPr>
+        <w:t xml:space="preserve">. </w:t>
+      </w:r>
+      <w:proofErr w:type="spellStart"/>
+      <w:r>
+        <w:rPr>
+          <w:rFonts w:ascii="Courier New" w:hAnsi="Courier New" w:cs="Courier New"/>
+          <w:lang w:val="nl-NL"/>
+        </w:rPr>
+        <w:t>Dewey</w:t>
+      </w:r>
+      <w:proofErr w:type="spellEnd"/>
+      <w:r>
+        <w:rPr>
+          <w:rFonts w:ascii="Courier New" w:hAnsi="Courier New" w:cs="Courier New"/>
+          <w:lang w:val="nl-NL"/>
+        </w:rPr>
+        <w:t xml:space="preserve"> wil het</w:t>
+      </w:r>
+      <w:r>
+        <w:rPr>
+          <w:rFonts w:ascii="Courier New" w:hAnsi="Courier New" w:cs="Courier New"/>
+          <w:lang w:val="nl-NL"/>
+        </w:rPr>
+        <w:t xml:space="preserve"> denken over gedrag</w:t>
+      </w:r>
+      <w:r>
+        <w:rPr>
+          <w:rFonts w:ascii="Courier New" w:hAnsi="Courier New" w:cs="Courier New"/>
+          <w:lang w:val="nl-NL"/>
+        </w:rPr>
+        <w:t xml:space="preserve"> verder brengen door gewoonten </w:t>
+      </w:r>
+      <w:r>
+        <w:rPr>
+          <w:rFonts w:ascii="Courier New" w:hAnsi="Courier New" w:cs="Courier New"/>
+          <w:lang w:val="nl-NL"/>
+        </w:rPr>
+        <w:t xml:space="preserve">ook </w:t>
+      </w:r>
+      <w:r>
+        <w:rPr>
+          <w:rFonts w:ascii="Courier New" w:hAnsi="Courier New" w:cs="Courier New"/>
+          <w:lang w:val="nl-NL"/>
+        </w:rPr>
+        <w:t xml:space="preserve">te plaatsen tussen impulsen en intelligentie.     </w:t>
+      </w:r>
+    </w:p>
+    <w:p>
+      <w:pPr>
+        <w:spacing w:line="360" w:lineRule="auto"/>
+        <w:rPr>
+          <w:rFonts w:ascii="Courier New" w:hAnsi="Courier New" w:cs="Courier New"/>
+          <w:lang w:val="nl-NL"/>
+        </w:rPr>
+      </w:pPr>
+      <w:r>
+        <w:rPr>
+          <w:rFonts w:ascii="Courier New" w:hAnsi="Courier New" w:cs="Courier New"/>
+          <w:lang w:val="nl-NL"/>
+        </w:rPr>
+        <w:tab/>
+        <w:t xml:space="preserve">Bij impuls gaat het om menselijke driften </w:t>
+      </w:r>
+      <w:r>
+        <w:rPr>
+          <w:rFonts w:ascii="Courier New" w:hAnsi="Courier New" w:cs="Courier New"/>
+          <w:lang w:val="nl-NL"/>
+        </w:rPr>
+        <w:t xml:space="preserve">of instincten </w:t>
+      </w:r>
+      <w:r>
+        <w:rPr>
+          <w:rFonts w:ascii="Courier New" w:hAnsi="Courier New" w:cs="Courier New"/>
+          <w:lang w:val="nl-NL"/>
+        </w:rPr>
+        <w:t xml:space="preserve">die ook interacteren met de sociale omgeving, ze vormen het individu en passen ook weer de sociale omgeving aan. </w:t>
+      </w:r>
+      <w:r>
+        <w:rPr>
+          <w:rFonts w:ascii="Courier New" w:hAnsi="Courier New" w:cs="Courier New"/>
+          <w:lang w:val="nl-NL"/>
+        </w:rPr>
+        <w:t xml:space="preserve">Pas met de moderne psychologie is er aandacht voor deze instinctieve activiteiten. Voor de sociale psychologie is het nodig te begrijpen hoe de instinctieve activiteiten plaats maken voor de aangeleerde activiteiten en vooruitgang en aanpassing mogelijk is. De meeste aanpassing vindt onbewust of ondoordacht plaats en in de toekomst weten we hier allicht beter mee om te gaan. Voor nu lijkt het erop dat de aanpassing </w:t>
+      </w:r>
+      <w:r>
+        <w:rPr>
+          <w:rFonts w:ascii="Courier New" w:hAnsi="Courier New" w:cs="Courier New"/>
+          <w:lang w:val="nl-NL"/>
+        </w:rPr>
+        <w:lastRenderedPageBreak/>
+        <w:t>nog heeft plaats te vinden binnen de grenzen die volwassenen stellen. Om die reden lijkt onderwijs meer training dan onderwijs dat er om gaat om een betere samenleving te maken. Het is nodig om te begrijpen hoe instincten zijn aan te passen en richting kan worden gegeven zodat</w:t>
+      </w:r>
+      <w:r>
+        <w:rPr>
+          <w:rFonts w:ascii="Courier New" w:hAnsi="Courier New" w:cs="Courier New"/>
+          <w:lang w:val="nl-NL"/>
+        </w:rPr>
+        <w:t xml:space="preserve"> de gewoonte niet overgeorganiseerd is en flexibel kan worden ingezet.</w:t>
+      </w:r>
+      <w:r>
+        <w:rPr>
+          <w:rFonts w:ascii="Courier New" w:hAnsi="Courier New" w:cs="Courier New"/>
+          <w:lang w:val="nl-NL"/>
+        </w:rPr>
+        <w:t xml:space="preserve"> </w:t>
+      </w:r>
+      <w:proofErr w:type="spellStart"/>
+      <w:r>
+        <w:rPr>
+          <w:rFonts w:ascii="Courier New" w:hAnsi="Courier New" w:cs="Courier New"/>
+          <w:lang w:val="nl-NL"/>
+        </w:rPr>
+        <w:t>Dewey</w:t>
+      </w:r>
+      <w:proofErr w:type="spellEnd"/>
+      <w:r>
+        <w:rPr>
+          <w:rFonts w:ascii="Courier New" w:hAnsi="Courier New" w:cs="Courier New"/>
+          <w:lang w:val="nl-NL"/>
+        </w:rPr>
+        <w:t xml:space="preserve"> is vooral bang voor strikte conformiteit en ongeremde impulsen. Impulsen zijn een bron van bron van energie en bevrijding maar ze moeten wel in een passende gewoonte vorm, relevantie en kracht krijgen. Het is tijd voor een nieuwe generatie met gewoonten die onder nieuwe voorwaarden tot stand zijn gekomen. Oorlog en de benarde economische situatie voor velen hebben voor hem ook te maken met disbalans tussen de originele impulsen en de aangeleerde gewoonte</w:t>
+      </w:r>
+      <w:r>
+        <w:rPr>
+          <w:rFonts w:ascii="Courier New" w:hAnsi="Courier New" w:cs="Courier New"/>
+          <w:lang w:val="nl-NL"/>
+        </w:rPr>
+        <w:t xml:space="preserve"> </w:t>
+      </w:r>
+      <w:r>
+        <w:rPr>
+          <w:rFonts w:ascii="Courier New" w:hAnsi="Courier New" w:cs="Courier New"/>
+          <w:lang w:val="nl-NL"/>
+        </w:rPr>
+        <w:t>en de uiteindelijke consequenties ervan.</w:t>
+      </w:r>
+      <w:r>
+        <w:rPr>
+          <w:rFonts w:ascii="Courier New" w:hAnsi="Courier New" w:cs="Courier New"/>
+          <w:lang w:val="nl-NL"/>
+        </w:rPr>
+        <w:t xml:space="preserve"> </w:t>
+      </w:r>
+      <w:proofErr w:type="gramStart"/>
+      <w:r>
+        <w:rPr>
+          <w:rFonts w:ascii="Courier New" w:hAnsi="Courier New" w:cs="Courier New"/>
+          <w:lang w:val="nl-NL"/>
+        </w:rPr>
+        <w:t>Gewoonte</w:t>
+      </w:r>
+      <w:proofErr w:type="gramEnd"/>
+      <w:r>
+        <w:rPr>
+          <w:rFonts w:ascii="Courier New" w:hAnsi="Courier New" w:cs="Courier New"/>
+          <w:lang w:val="nl-NL"/>
+        </w:rPr>
+        <w:t xml:space="preserve"> die er niet in slagen om </w:t>
+      </w:r>
+      <w:r>
+        <w:rPr>
+          <w:rFonts w:ascii="Courier New" w:hAnsi="Courier New" w:cs="Courier New"/>
+          <w:lang w:val="nl-NL"/>
+        </w:rPr>
+        <w:t xml:space="preserve">te stimuleren, af te remmen, te selecteren, te concentreren en te organiseren waar nodig. Door gewoonte aan te passen kunnen de impulsen een andere richting krijgen. Nodig is gewoonte dat intelligenter, gevoeliger, </w:t>
+      </w:r>
+      <w:proofErr w:type="spellStart"/>
+      <w:r>
+        <w:rPr>
+          <w:rFonts w:ascii="Courier New" w:hAnsi="Courier New" w:cs="Courier New"/>
+          <w:lang w:val="nl-NL"/>
+        </w:rPr>
+        <w:t>geïnformeerder</w:t>
+      </w:r>
+      <w:proofErr w:type="spellEnd"/>
+      <w:r>
+        <w:rPr>
+          <w:rFonts w:ascii="Courier New" w:hAnsi="Courier New" w:cs="Courier New"/>
+          <w:lang w:val="nl-NL"/>
+        </w:rPr>
+        <w:t xml:space="preserve">, bewuster, directer en flexibeler. Gewoonten zijn nu vaak tegengesteld, verward en gedesintegreerd. Een nieuwe moraal zou daar meer samenhang in aankunnen brengen. Impulsen zijn volgens </w:t>
+      </w:r>
+      <w:proofErr w:type="spellStart"/>
+      <w:r>
+        <w:rPr>
+          <w:rFonts w:ascii="Courier New" w:hAnsi="Courier New" w:cs="Courier New"/>
+          <w:lang w:val="nl-NL"/>
+        </w:rPr>
+        <w:t>Dewey</w:t>
+      </w:r>
+      <w:proofErr w:type="spellEnd"/>
+      <w:r>
+        <w:rPr>
+          <w:rFonts w:ascii="Courier New" w:hAnsi="Courier New" w:cs="Courier New"/>
+          <w:lang w:val="nl-NL"/>
+        </w:rPr>
+        <w:t xml:space="preserve"> niet in eenvoudige categorieën op te delen, dat is te simpel. Dat is wel wat je in de verschillende wetenschappen ziet. </w:t>
+      </w:r>
+      <w:r>
+        <w:rPr>
+          <w:rFonts w:ascii="Courier New" w:hAnsi="Courier New" w:cs="Courier New"/>
+          <w:lang w:val="nl-NL"/>
+        </w:rPr>
+        <w:t>Zeker waar het om moraliteit gaat is het b</w:t>
+      </w:r>
+      <w:r>
+        <w:rPr>
+          <w:rFonts w:ascii="Courier New" w:hAnsi="Courier New" w:cs="Courier New"/>
+          <w:lang w:val="nl-NL"/>
+        </w:rPr>
+        <w:t>eter om zicht te krijgen op allerlei krachten die in sociale situaties spelen</w:t>
+      </w:r>
+      <w:r>
+        <w:rPr>
+          <w:rFonts w:ascii="Courier New" w:hAnsi="Courier New" w:cs="Courier New"/>
+          <w:lang w:val="nl-NL"/>
+        </w:rPr>
+        <w:t xml:space="preserve">, van gewoonte en van de impulsen en de intelligentie die daarin meespelen. </w:t>
+      </w:r>
+      <w:r>
+        <w:rPr>
+          <w:rFonts w:ascii="Courier New" w:hAnsi="Courier New" w:cs="Courier New"/>
+          <w:lang w:val="nl-NL"/>
+        </w:rPr>
+        <w:t>Morele handeling kan impulsen een nieuwe richting geen en ook de gewoonte herorganiseren. Aan de andere kant kan intelligente aanpassing van gewoonte voorkomen dat het stagneert.</w:t>
+      </w:r>
+    </w:p>
+    <w:p>
+      <w:pPr>
+        <w:spacing w:line="360" w:lineRule="auto"/>
+        <w:rPr>
+          <w:rFonts w:ascii="Courier New" w:hAnsi="Courier New" w:cs="Courier New"/>
+          <w:lang w:val="nl-NL"/>
+        </w:rPr>
+      </w:pPr>
+      <w:r>
+        <w:rPr>
+          <w:rFonts w:ascii="Courier New" w:hAnsi="Courier New" w:cs="Courier New"/>
+          <w:lang w:val="nl-NL"/>
+        </w:rPr>
+        <w:tab/>
+        <w:t xml:space="preserve">Daarmee zijn we aangekomen bij het domein van intelligentie en denken. Gewoonte zet de grenzen uit voor het denken, </w:t>
+      </w:r>
+      <w:r>
+        <w:rPr>
+          <w:rFonts w:ascii="Courier New" w:hAnsi="Courier New" w:cs="Courier New"/>
+          <w:lang w:val="nl-NL"/>
+        </w:rPr>
+        <w:t xml:space="preserve">het bepaalt hoe we observeren, nieuwe informatie </w:t>
+      </w:r>
+      <w:r>
+        <w:rPr>
+          <w:rFonts w:ascii="Courier New" w:hAnsi="Courier New" w:cs="Courier New"/>
+          <w:lang w:val="nl-NL"/>
+        </w:rPr>
+        <w:lastRenderedPageBreak/>
+        <w:t>verwerken, vooruitzien en oordelen en het bepaalt</w:t>
+      </w:r>
+      <w:r>
+        <w:rPr>
+          <w:rFonts w:ascii="Courier New" w:hAnsi="Courier New" w:cs="Courier New"/>
+          <w:lang w:val="nl-NL"/>
+        </w:rPr>
+        <w:t xml:space="preserve"> </w:t>
+      </w:r>
+      <w:r>
+        <w:rPr>
+          <w:rFonts w:ascii="Courier New" w:hAnsi="Courier New" w:cs="Courier New"/>
+          <w:lang w:val="nl-NL"/>
+        </w:rPr>
+        <w:t>ons</w:t>
+      </w:r>
+      <w:r>
+        <w:rPr>
+          <w:rFonts w:ascii="Courier New" w:hAnsi="Courier New" w:cs="Courier New"/>
+          <w:lang w:val="nl-NL"/>
+        </w:rPr>
+        <w:t xml:space="preserve"> bereik. Als er iets onverwachts gebeurt of de gewoonte niet meer werkt, </w:t>
+      </w:r>
+      <w:r>
+        <w:rPr>
+          <w:rFonts w:ascii="Courier New" w:hAnsi="Courier New" w:cs="Courier New"/>
+          <w:lang w:val="nl-NL"/>
+        </w:rPr>
+        <w:t xml:space="preserve">als te georganiseerd, te opdringerig of bepalend zijn </w:t>
+      </w:r>
+      <w:r>
+        <w:rPr>
+          <w:rFonts w:ascii="Courier New" w:hAnsi="Courier New" w:cs="Courier New"/>
+          <w:lang w:val="nl-NL"/>
+        </w:rPr>
+        <w:t xml:space="preserve">beginnen we te denken, </w:t>
+      </w:r>
+      <w:r>
+        <w:rPr>
+          <w:rFonts w:ascii="Courier New" w:hAnsi="Courier New" w:cs="Courier New"/>
+          <w:lang w:val="nl-NL"/>
+        </w:rPr>
+        <w:t>gaan we onderzoek doen of laten we onze verbeelding spreken om zo</w:t>
+      </w:r>
+      <w:r>
+        <w:rPr>
+          <w:rFonts w:ascii="Courier New" w:hAnsi="Courier New" w:cs="Courier New"/>
+          <w:lang w:val="nl-NL"/>
+        </w:rPr>
+        <w:t xml:space="preserve"> op zoek </w:t>
+      </w:r>
+      <w:r>
+        <w:rPr>
+          <w:rFonts w:ascii="Courier New" w:hAnsi="Courier New" w:cs="Courier New"/>
+          <w:lang w:val="nl-NL"/>
+        </w:rPr>
+        <w:t xml:space="preserve">te </w:t>
+      </w:r>
+      <w:r>
+        <w:rPr>
+          <w:rFonts w:ascii="Courier New" w:hAnsi="Courier New" w:cs="Courier New"/>
+          <w:lang w:val="nl-NL"/>
+        </w:rPr>
+        <w:t>gaan naar een nieuw evenwicht.</w:t>
+      </w:r>
+      <w:r>
+        <w:rPr>
+          <w:rFonts w:ascii="Courier New" w:hAnsi="Courier New" w:cs="Courier New"/>
+          <w:lang w:val="nl-NL"/>
+        </w:rPr>
+        <w:t xml:space="preserve"> Zonder gewoonte is er irritatie en verwarring, met gewoonte alleen worden we een machine die handelingen herhaalt. Met een conflict met gewoonten of impulsen die zich opdringen is er bewust onderzoek nodig waarmee we de boel observeren, herschikken en plannen. Deze intellectuele mogelijkheden blijven verbonden met de biologische impulsen en de gewoonte die we gevormd hebben en waarmee ons denken verbonden blijft </w:t>
+      </w:r>
+      <w:r>
+        <w:rPr>
+          <w:rFonts w:ascii="Courier New" w:hAnsi="Courier New" w:cs="Courier New"/>
+          <w:lang w:val="nl-NL"/>
+        </w:rPr>
+        <w:t xml:space="preserve">moraliteit bij hem verbonden </w:t>
+      </w:r>
+      <w:r>
+        <w:rPr>
+          <w:rFonts w:ascii="Courier New" w:hAnsi="Courier New" w:cs="Courier New"/>
+          <w:lang w:val="nl-NL"/>
+        </w:rPr>
+        <w:t>met de natuur</w:t>
+      </w:r>
+      <w:r>
+        <w:rPr>
+          <w:rFonts w:ascii="Courier New" w:hAnsi="Courier New" w:cs="Courier New"/>
+          <w:lang w:val="nl-NL"/>
+        </w:rPr>
+        <w:t>lijke structuur en de eigenschappen van de menselijke natuur</w:t>
+      </w:r>
+      <w:r>
+        <w:rPr>
+          <w:rFonts w:ascii="Courier New" w:hAnsi="Courier New" w:cs="Courier New"/>
+          <w:lang w:val="nl-NL"/>
+        </w:rPr>
+        <w:t>.</w:t>
+      </w:r>
+      <w:r>
+        <w:rPr>
+          <w:rFonts w:ascii="Courier New" w:hAnsi="Courier New" w:cs="Courier New"/>
+          <w:lang w:val="nl-NL"/>
+        </w:rPr>
+        <w:t xml:space="preserve"> Moraal en kennis horen zo bij elkaar. Rationaliteit is niet iets tegen impulsen en gewoonte, het hoort erbij. Rede </w:t>
+      </w:r>
+      <w:r>
+        <w:rPr>
+          <w:rFonts w:ascii="Courier New" w:hAnsi="Courier New" w:cs="Courier New"/>
+          <w:lang w:val="nl-NL"/>
+        </w:rPr>
+        <w:t xml:space="preserve">concurreert niet met wensen </w:t>
+      </w:r>
+      <w:r>
+        <w:rPr>
+          <w:rFonts w:ascii="Courier New" w:hAnsi="Courier New" w:cs="Courier New"/>
+          <w:lang w:val="nl-NL"/>
+        </w:rPr>
+        <w:t xml:space="preserve">omvat </w:t>
+      </w:r>
+      <w:r>
+        <w:rPr>
+          <w:rFonts w:ascii="Courier New" w:hAnsi="Courier New" w:cs="Courier New"/>
+          <w:lang w:val="nl-NL"/>
+        </w:rPr>
+        <w:t xml:space="preserve">het </w:t>
+      </w:r>
+      <w:r>
+        <w:rPr>
+          <w:rFonts w:ascii="Courier New" w:hAnsi="Courier New" w:cs="Courier New"/>
+          <w:lang w:val="nl-NL"/>
+        </w:rPr>
+        <w:t>ook sympathie, nieuwsgierigheid, ontdekking, experimenteren en openheid net zo goed als zaken afgrenzen en naar de context kijken. Intelligentie wil verbreden en niet beperken. Door verbeelding kunnen we verschil</w:t>
+      </w:r>
+      <w:r>
+        <w:rPr>
+          <w:rFonts w:ascii="Courier New" w:hAnsi="Courier New" w:cs="Courier New"/>
+          <w:lang w:val="nl-NL"/>
+        </w:rPr>
+        <w:t>l</w:t>
+      </w:r>
+      <w:r>
+        <w:rPr>
+          <w:rFonts w:ascii="Courier New" w:hAnsi="Courier New" w:cs="Courier New"/>
+          <w:lang w:val="nl-NL"/>
+        </w:rPr>
+        <w:t xml:space="preserve">ende mogelijkheden tegen elkaar afwegen en keuzes maken. Deliberatie </w:t>
+      </w:r>
+      <w:r>
+        <w:rPr>
+          <w:rFonts w:ascii="Courier New" w:hAnsi="Courier New" w:cs="Courier New"/>
+          <w:lang w:val="nl-NL"/>
+        </w:rPr>
+        <w:t xml:space="preserve">(vooruitzien en vooruit proberen) </w:t>
+      </w:r>
+      <w:r>
+        <w:rPr>
+          <w:rFonts w:ascii="Courier New" w:hAnsi="Courier New" w:cs="Courier New"/>
+          <w:lang w:val="nl-NL"/>
+        </w:rPr>
+        <w:t xml:space="preserve">noemt hij dat waarmee </w:t>
+      </w:r>
+      <w:r>
+        <w:rPr>
+          <w:rFonts w:ascii="Courier New" w:hAnsi="Courier New" w:cs="Courier New"/>
+          <w:lang w:val="nl-NL"/>
+        </w:rPr>
+        <w:t xml:space="preserve">consequenties onder ogen worden gezien en </w:t>
+      </w:r>
+      <w:r>
+        <w:rPr>
+          <w:rFonts w:ascii="Courier New" w:hAnsi="Courier New" w:cs="Courier New"/>
+          <w:lang w:val="nl-NL"/>
+        </w:rPr>
+        <w:t xml:space="preserve">obstakels in de handeling </w:t>
+      </w:r>
+      <w:r>
+        <w:rPr>
+          <w:rFonts w:ascii="Courier New" w:hAnsi="Courier New" w:cs="Courier New"/>
+          <w:lang w:val="nl-NL"/>
+        </w:rPr>
+        <w:t xml:space="preserve">kunnen </w:t>
+      </w:r>
+      <w:r>
+        <w:rPr>
+          <w:rFonts w:ascii="Courier New" w:hAnsi="Courier New" w:cs="Courier New"/>
+          <w:lang w:val="nl-NL"/>
+        </w:rPr>
+        <w:t xml:space="preserve">worden gepasseerd. </w:t>
+      </w:r>
+      <w:r>
+        <w:rPr>
+          <w:rFonts w:ascii="Courier New" w:hAnsi="Courier New" w:cs="Courier New"/>
+          <w:lang w:val="nl-NL"/>
+        </w:rPr>
+        <w:t xml:space="preserve">Redeneren omvat compassie en empathie en maakt ook vooruitdenken mogelijk. Met dat vooruitdenken krijgen handelingen (zelfs meest simpele handelingen) betekenis en kwaliteit. Het laat zien wie je wilt worden en welke wereld je nastreeft. </w:t>
+      </w:r>
+      <w:r>
+        <w:rPr>
+          <w:rFonts w:ascii="Courier New" w:hAnsi="Courier New" w:cs="Courier New"/>
+          <w:lang w:val="nl-NL"/>
+        </w:rPr>
+        <w:t xml:space="preserve">In de natuurwetenschappen hebben we geleerd dat met nieuwe inzichten nieuwe doelen gesteld kunnen worden, geen definitieve doelen, voorlopige doelen. Zo hebben we nog niet tegen de inzichten in de menswetenschappen aangekeken. </w:t>
+      </w:r>
+      <w:r>
+        <w:rPr>
+          <w:rFonts w:ascii="Courier New" w:hAnsi="Courier New" w:cs="Courier New"/>
+          <w:lang w:val="nl-NL"/>
+        </w:rPr>
+        <w:t xml:space="preserve"> </w:t>
+      </w:r>
+      <w:r>
+        <w:rPr>
+          <w:rFonts w:ascii="Courier New" w:hAnsi="Courier New" w:cs="Courier New"/>
+          <w:lang w:val="nl-NL"/>
+        </w:rPr>
+        <w:t>Intelligentie heeft vooral te maken met vooruitzien in de toekomst zodat wat we doen structuur en richting krijgt.</w:t>
+      </w:r>
+      <w:r>
+        <w:rPr>
+          <w:rFonts w:ascii="Courier New" w:hAnsi="Courier New" w:cs="Courier New"/>
+          <w:lang w:val="nl-NL"/>
+        </w:rPr>
+        <w:t xml:space="preserve"> In de </w:t>
+      </w:r>
+      <w:r>
+        <w:rPr>
+          <w:rFonts w:ascii="Courier New" w:hAnsi="Courier New" w:cs="Courier New"/>
+          <w:lang w:val="nl-NL"/>
+        </w:rPr>
+        <w:lastRenderedPageBreak/>
+        <w:t xml:space="preserve">moraliteit gaat het tot nu toe om vaststaande en universeel toepasbare principes als antwoord op chaos om ons heen. Hem gaat het om relatieve zekerheid of geteste waarschijnlijkheid en om een gewoonte aan te nemen die onpartijdig en consistent naar de consequenties van de toekomst kijkt. </w:t>
+      </w:r>
+    </w:p>
+    <w:p>
+      <w:pPr>
+        <w:spacing w:line="360" w:lineRule="auto"/>
+        <w:rPr>
+          <w:rFonts w:ascii="Courier New" w:hAnsi="Courier New" w:cs="Courier New"/>
+          <w:lang w:val="nl-NL"/>
+        </w:rPr>
+      </w:pPr>
+      <w:r>
+        <w:rPr>
+          <w:rFonts w:ascii="Courier New" w:hAnsi="Courier New" w:cs="Courier New"/>
+          <w:lang w:val="nl-NL"/>
+        </w:rPr>
+        <w:t>“</w:t>
+      </w:r>
+      <w:r>
+        <w:rPr>
+          <w:rFonts w:ascii="Courier New" w:hAnsi="Courier New" w:cs="Courier New"/>
+          <w:lang w:val="nl-NL"/>
+        </w:rPr>
+        <w:t>Dan zijn onze oordelen redelijk; we zijn dan redelijke wezens</w:t>
+      </w:r>
+      <w:r>
+        <w:rPr>
+          <w:rFonts w:ascii="Courier New" w:hAnsi="Courier New" w:cs="Courier New"/>
+          <w:lang w:val="nl-NL"/>
+        </w:rPr>
+        <w:t>”. Intelligence VII, einde)</w:t>
+      </w:r>
+    </w:p>
+    <w:p>
+      <w:pPr>
+        <w:spacing w:line="360" w:lineRule="auto"/>
+        <w:rPr>
+          <w:rFonts w:ascii="Courier New" w:hAnsi="Courier New" w:cs="Courier New"/>
+          <w:lang w:val="nl-NL"/>
+        </w:rPr>
+      </w:pPr>
+      <w:r>
+        <w:rPr>
+          <w:rFonts w:ascii="Courier New" w:hAnsi="Courier New" w:cs="Courier New"/>
+          <w:lang w:val="nl-NL"/>
+        </w:rPr>
+        <w:t xml:space="preserve">Voor hem is dat niet alleen een technische zaak waarin observaties, analyses en intellectuele organisatie meespelen net </w:t>
+      </w:r>
+      <w:proofErr w:type="spellStart"/>
+      <w:r>
+        <w:rPr>
+          <w:rFonts w:ascii="Courier New" w:hAnsi="Courier New" w:cs="Courier New"/>
+          <w:lang w:val="nl-NL"/>
+        </w:rPr>
+        <w:t>zogoed</w:t>
+      </w:r>
+      <w:proofErr w:type="spellEnd"/>
+      <w:r>
+        <w:rPr>
+          <w:rFonts w:ascii="Courier New" w:hAnsi="Courier New" w:cs="Courier New"/>
+          <w:lang w:val="nl-NL"/>
+        </w:rPr>
+        <w:t xml:space="preserve"> als emotionele zaken. Hij is opzoek naar een soort </w:t>
+      </w:r>
+      <w:proofErr w:type="spellStart"/>
+      <w:r>
+        <w:rPr>
+          <w:rFonts w:ascii="Courier New" w:hAnsi="Courier New" w:cs="Courier New"/>
+          <w:lang w:val="nl-NL"/>
+        </w:rPr>
+        <w:t>intervenierende</w:t>
+      </w:r>
+      <w:proofErr w:type="spellEnd"/>
+      <w:r>
+        <w:rPr>
+          <w:rFonts w:ascii="Courier New" w:hAnsi="Courier New" w:cs="Courier New"/>
+          <w:lang w:val="nl-NL"/>
+        </w:rPr>
+        <w:t xml:space="preserve"> </w:t>
+      </w:r>
+      <w:proofErr w:type="spellStart"/>
+      <w:r>
+        <w:rPr>
+          <w:rFonts w:ascii="Courier New" w:hAnsi="Courier New" w:cs="Courier New"/>
+          <w:lang w:val="nl-NL"/>
+        </w:rPr>
+        <w:t>partne</w:t>
+      </w:r>
+      <w:proofErr w:type="spellEnd"/>
+      <w:r>
+        <w:rPr>
+          <w:rFonts w:ascii="Courier New" w:hAnsi="Courier New" w:cs="Courier New"/>
+          <w:lang w:val="nl-NL"/>
+        </w:rPr>
+        <w:t xml:space="preserve"> die de </w:t>
+      </w:r>
+      <w:proofErr w:type="spellStart"/>
+      <w:r>
+        <w:rPr>
+          <w:rFonts w:ascii="Courier New" w:hAnsi="Courier New" w:cs="Courier New"/>
+          <w:lang w:val="nl-NL"/>
+        </w:rPr>
+        <w:t>voorzorgt</w:t>
+      </w:r>
+      <w:proofErr w:type="spellEnd"/>
+      <w:r>
+        <w:rPr>
+          <w:rFonts w:ascii="Courier New" w:hAnsi="Courier New" w:cs="Courier New"/>
+          <w:lang w:val="nl-NL"/>
+        </w:rPr>
+        <w:t xml:space="preserve"> dat we niet overgeleverd zijn aan toeval, verspilling en angst.</w:t>
+      </w:r>
+      <w:r>
+        <w:rPr>
+          <w:rFonts w:ascii="Courier New" w:hAnsi="Courier New" w:cs="Courier New"/>
+          <w:lang w:val="nl-NL"/>
+        </w:rPr>
+        <w:t xml:space="preserve"> </w:t>
+      </w:r>
+    </w:p>
+    <w:p>
+      <w:pPr>
+        <w:spacing w:line="360" w:lineRule="auto"/>
+        <w:rPr>
+          <w:rFonts w:ascii="Courier New" w:hAnsi="Courier New" w:cs="Courier New"/>
+          <w:lang w:val="nl-NL"/>
+        </w:rPr>
+      </w:pPr>
     </w:p>
     <w:p>
       <w:pPr>

</xml_diff>